<commit_message>
work on technical understanding
</commit_message>
<xml_diff>
--- a/documents/Testing Web Applications.docx
+++ b/documents/Testing Web Applications.docx
@@ -2897,6 +2897,17 @@
       </w:r>
     </w:p>
     <w:p>
+      <w:r>
+        <w:t>Requests</w:t>
+      </w:r>
+    </w:p>
+    <w:p>
+      <w:r>
+        <w:t>Request Method</w:t>
+      </w:r>
+    </w:p>
+    <w:p/>
+    <w:p>
       <w:pPr>
         <w:pStyle w:val="Heading2"/>
       </w:pPr>
@@ -2933,6 +2944,7 @@
         <w:pStyle w:val="Heading2"/>
       </w:pPr>
       <w:r>
+        <w:lastRenderedPageBreak/>
         <w:t>Servers</w:t>
       </w:r>
     </w:p>
@@ -2949,106 +2961,106 @@
         <w:pStyle w:val="Heading3"/>
       </w:pPr>
       <w:r>
+        <w:t>App Servers</w:t>
+      </w:r>
+    </w:p>
+    <w:p>
+      <w:pPr>
+        <w:pStyle w:val="Heading3"/>
+      </w:pPr>
+      <w:r>
+        <w:t>MVC</w:t>
+      </w:r>
+      <w:r>
+        <w:tab/>
+      </w:r>
+    </w:p>
+    <w:p>
+      <w:pPr>
+        <w:pStyle w:val="Heading2"/>
+      </w:pPr>
+      <w:r>
+        <w:t>Web architecture</w:t>
+      </w:r>
+    </w:p>
+    <w:p>
+      <w:pPr>
+        <w:pStyle w:val="Heading3"/>
+      </w:pPr>
+      <w:r>
+        <w:t>N-Tier</w:t>
+      </w:r>
+    </w:p>
+    <w:p>
+      <w:pPr>
+        <w:pStyle w:val="Heading3"/>
+      </w:pPr>
+      <w:r>
+        <w:t>Horizontal scaling</w:t>
+      </w:r>
+    </w:p>
+    <w:p>
+      <w:pPr>
+        <w:pStyle w:val="Heading3"/>
+      </w:pPr>
+      <w:r>
+        <w:t>Shared nothing</w:t>
+      </w:r>
+    </w:p>
+    <w:p>
+      <w:pPr>
+        <w:pStyle w:val="Heading3"/>
+      </w:pPr>
+      <w:r>
+        <w:t>Load balancers</w:t>
+      </w:r>
+    </w:p>
+    <w:p>
+      <w:pPr>
+        <w:pStyle w:val="Heading3"/>
+      </w:pPr>
+      <w:r>
+        <w:t>Sessions</w:t>
+      </w:r>
+    </w:p>
+    <w:p>
+      <w:pPr>
+        <w:pStyle w:val="Heading3"/>
+      </w:pPr>
+      <w:r>
+        <w:t>Server side caching</w:t>
+      </w:r>
+    </w:p>
+    <w:p>
+      <w:pPr>
+        <w:pStyle w:val="Heading3"/>
+      </w:pPr>
+      <w:r>
+        <w:t>Network Caching</w:t>
+      </w:r>
+    </w:p>
+    <w:p>
+      <w:pPr>
+        <w:pStyle w:val="Heading2"/>
+      </w:pPr>
+      <w:r>
+        <w:t>Security</w:t>
+      </w:r>
+    </w:p>
+    <w:p>
+      <w:pPr>
+        <w:pStyle w:val="Heading3"/>
+      </w:pPr>
+      <w:r>
+        <w:t>Firewalls</w:t>
+      </w:r>
+    </w:p>
+    <w:p>
+      <w:pPr>
+        <w:pStyle w:val="Heading3"/>
+      </w:pPr>
+      <w:r>
         <w:lastRenderedPageBreak/>
-        <w:t>App Servers</w:t>
-      </w:r>
-    </w:p>
-    <w:p>
-      <w:pPr>
-        <w:pStyle w:val="Heading3"/>
-      </w:pPr>
-      <w:r>
-        <w:t>MVC</w:t>
-      </w:r>
-      <w:r>
-        <w:tab/>
-      </w:r>
-    </w:p>
-    <w:p>
-      <w:pPr>
-        <w:pStyle w:val="Heading2"/>
-      </w:pPr>
-      <w:r>
-        <w:t>Web architecture</w:t>
-      </w:r>
-    </w:p>
-    <w:p>
-      <w:pPr>
-        <w:pStyle w:val="Heading3"/>
-      </w:pPr>
-      <w:r>
-        <w:t>N-Tier</w:t>
-      </w:r>
-    </w:p>
-    <w:p>
-      <w:pPr>
-        <w:pStyle w:val="Heading3"/>
-      </w:pPr>
-      <w:r>
-        <w:t>Horizontal scaling</w:t>
-      </w:r>
-    </w:p>
-    <w:p>
-      <w:pPr>
-        <w:pStyle w:val="Heading3"/>
-      </w:pPr>
-      <w:r>
-        <w:t>Shared nothing</w:t>
-      </w:r>
-    </w:p>
-    <w:p>
-      <w:pPr>
-        <w:pStyle w:val="Heading3"/>
-      </w:pPr>
-      <w:r>
-        <w:t>Load balancers</w:t>
-      </w:r>
-    </w:p>
-    <w:p>
-      <w:pPr>
-        <w:pStyle w:val="Heading3"/>
-      </w:pPr>
-      <w:r>
-        <w:t>Sessions</w:t>
-      </w:r>
-    </w:p>
-    <w:p>
-      <w:pPr>
-        <w:pStyle w:val="Heading3"/>
-      </w:pPr>
-      <w:r>
-        <w:t>Server side caching</w:t>
-      </w:r>
-    </w:p>
-    <w:p>
-      <w:pPr>
-        <w:pStyle w:val="Heading3"/>
-      </w:pPr>
-      <w:r>
-        <w:t>Network Caching</w:t>
-      </w:r>
-    </w:p>
-    <w:p>
-      <w:pPr>
-        <w:pStyle w:val="Heading2"/>
-      </w:pPr>
-      <w:r>
-        <w:t>Security</w:t>
-      </w:r>
-    </w:p>
-    <w:p>
-      <w:pPr>
-        <w:pStyle w:val="Heading3"/>
-      </w:pPr>
-      <w:r>
-        <w:t>Firewalls</w:t>
-      </w:r>
-    </w:p>
-    <w:p>
-      <w:pPr>
-        <w:pStyle w:val="Heading3"/>
-      </w:pPr>
-      <w:r>
         <w:t>DMZ</w:t>
       </w:r>
     </w:p>
@@ -3176,7 +3188,7 @@
             <w:rPr>
               <w:noProof/>
             </w:rPr>
-            <w:t>23</w:t>
+            <w:t>22</w:t>
           </w:r>
         </w:fldSimple>
       </w:p>

</xml_diff>

<commit_message>
testing web apps started but disorganized and incomplete.  Added routing and dns diagrams to technical understanding
</commit_message>
<xml_diff>
--- a/documents/Testing Web Applications.docx
+++ b/documents/Testing Web Applications.docx
@@ -1,6 +1,6 @@
 
 <file path=word/document.xml><?xml version="1.0" encoding="utf-8"?>
-<w:document xmlns:ve="http://schemas.openxmlformats.org/markup-compatibility/2006" xmlns:o="urn:schemas-microsoft-com:office:office" xmlns:r="http://schemas.openxmlformats.org/officeDocument/2006/relationships" xmlns:m="http://schemas.openxmlformats.org/officeDocument/2006/math" xmlns:v="urn:schemas-microsoft-com:vml" xmlns:wp="http://schemas.openxmlformats.org/drawingml/2006/wordprocessingDrawing" xmlns:w10="urn:schemas-microsoft-com:office:word" xmlns:w="http://schemas.openxmlformats.org/wordprocessingml/2006/main" xmlns:wne="http://schemas.microsoft.com/office/word/2006/wordml">
+<w:document xmlns:wpc="http://schemas.microsoft.com/office/word/2010/wordprocessingCanvas" xmlns:mc="http://schemas.openxmlformats.org/markup-compatibility/2006" xmlns:o="urn:schemas-microsoft-com:office:office" xmlns:r="http://schemas.openxmlformats.org/officeDocument/2006/relationships" xmlns:m="http://schemas.openxmlformats.org/officeDocument/2006/math" xmlns:v="urn:schemas-microsoft-com:vml" xmlns:wp14="http://schemas.microsoft.com/office/word/2010/wordprocessingDrawing" xmlns:wp="http://schemas.openxmlformats.org/drawingml/2006/wordprocessingDrawing" xmlns:w10="urn:schemas-microsoft-com:office:word" xmlns:w="http://schemas.openxmlformats.org/wordprocessingml/2006/main" xmlns:w14="http://schemas.microsoft.com/office/word/2010/wordml" xmlns:wpg="http://schemas.microsoft.com/office/word/2010/wordprocessingGroup" xmlns:wpi="http://schemas.microsoft.com/office/word/2010/wordprocessingInk" xmlns:wne="http://schemas.microsoft.com/office/word/2006/wordml" xmlns:wps="http://schemas.microsoft.com/office/word/2010/wordprocessingShape" mc:Ignorable="w14 wp14">
   <w:body>
     <w:sdt>
       <w:sdtPr>
@@ -31,7 +31,7 @@
           <w:tblPr>
             <w:tblW w:w="5128" w:type="pct"/>
             <w:jc w:val="center"/>
-            <w:tblLook w:val="04A0"/>
+            <w:tblLook w:val="04A0" w:firstRow="1" w:lastRow="0" w:firstColumn="1" w:lastColumn="0" w:noHBand="0" w:noVBand="1"/>
           </w:tblPr>
           <w:tblGrid>
             <w:gridCol w:w="7237"/>
@@ -88,6 +88,7 @@
             <w:dataBinding w:prefixMappings="xmlns:ns0='http://purl.org/dc/elements/1.1/' xmlns:ns1='http://schemas.openxmlformats.org/package/2006/metadata/core-properties' " w:xpath="/ns1:coreProperties[1]/ns0:creator[1]" w:storeItemID="{6C3C8BC8-F283-45AE-878A-BAB7291924A1}"/>
             <w:text/>
           </w:sdtPr>
+          <w:sdtEndPr/>
           <w:sdtContent>
             <w:p>
               <w:r>
@@ -122,7 +123,7 @@
                         <pic:cNvPicPr/>
                       </pic:nvPicPr>
                       <pic:blipFill>
-                        <a:blip r:embed="rId8" cstate="print"/>
+                        <a:blip r:embed="rId9" cstate="print"/>
                         <a:stretch>
                           <a:fillRect/>
                         </a:stretch>
@@ -169,7 +170,7 @@
                         <pic:cNvPicPr/>
                       </pic:nvPicPr>
                       <pic:blipFill>
-                        <a:blip r:embed="rId9" cstate="print"/>
+                        <a:blip r:embed="rId10" cstate="print"/>
                         <a:stretch>
                           <a:fillRect/>
                         </a:stretch>
@@ -202,6 +203,7 @@
               <w:dataBinding w:prefixMappings="xmlns:ns0='http://schemas.microsoft.com/office/2006/coverPageProps' " w:xpath="/ns0:CoverPageProperties[1]/ns0:CompanyPhone[1]" w:storeItemID="{55AF091B-3C7A-41E3-B477-F2FDAA23CFDA}"/>
               <w:text/>
             </w:sdtPr>
+            <w:sdtEndPr/>
             <w:sdtContent>
               <w:r>
                 <w:t>425-242-4304</w:t>
@@ -217,6 +219,7 @@
               <w:dataBinding w:prefixMappings="xmlns:ns0='http://schemas.microsoft.com/office/2006/coverPageProps' " w:xpath="/ns0:CoverPageProperties[1]/ns0:CompanyEmail[1]" w:storeItemID="{55AF091B-3C7A-41E3-B477-F2FDAA23CFDA}"/>
               <w:text/>
             </w:sdtPr>
+            <w:sdtEndPr/>
             <w:sdtContent>
               <w:r>
                 <w:t>aaron@one-shore.com</w:t>
@@ -611,9 +614,8 @@
           <w:sz w:val="24"/>
           <w:szCs w:val="24"/>
         </w:rPr>
-        <w:t xml:space="preserve"> I can give my voice a rest and check </w:t>
-      </w:r>
-      <w:proofErr w:type="spellStart"/>
+        <w:t xml:space="preserve"> I can give my voice a rest and check Facebook. </w:t>
+      </w:r>
       <w:r>
         <w:rPr>
           <w:rStyle w:val="SubtleEmphasis"/>
@@ -621,18 +623,18 @@
           <w:sz w:val="24"/>
           <w:szCs w:val="24"/>
         </w:rPr>
-        <w:t>Facebook</w:t>
-      </w:r>
-      <w:proofErr w:type="spellEnd"/>
-      <w:r>
+        <w:t xml:space="preserve"> </w:t>
+      </w:r>
+    </w:p>
+    <w:p>
+      <w:pPr>
         <w:rPr>
           <w:rStyle w:val="SubtleEmphasis"/>
           <w:i/>
           <w:sz w:val="24"/>
           <w:szCs w:val="24"/>
         </w:rPr>
-        <w:t xml:space="preserve">. </w:t>
-      </w:r>
+      </w:pPr>
       <w:r>
         <w:rPr>
           <w:rStyle w:val="SubtleEmphasis"/>
@@ -640,18 +642,17 @@
           <w:sz w:val="24"/>
           <w:szCs w:val="24"/>
         </w:rPr>
-        <w:t xml:space="preserve"> </w:t>
-      </w:r>
-    </w:p>
-    <w:p>
-      <w:pPr>
+        <w:t>Y</w:t>
+      </w:r>
+      <w:r>
         <w:rPr>
           <w:rStyle w:val="SubtleEmphasis"/>
           <w:i/>
           <w:sz w:val="24"/>
           <w:szCs w:val="24"/>
         </w:rPr>
-      </w:pPr>
+        <w:t>ou can go back to your desk</w:t>
+      </w:r>
       <w:r>
         <w:rPr>
           <w:rStyle w:val="SubtleEmphasis"/>
@@ -659,7 +660,7 @@
           <w:sz w:val="24"/>
           <w:szCs w:val="24"/>
         </w:rPr>
-        <w:t>Y</w:t>
+        <w:t xml:space="preserve">, </w:t>
       </w:r>
       <w:r>
         <w:rPr>
@@ -668,7 +669,7 @@
           <w:sz w:val="24"/>
           <w:szCs w:val="24"/>
         </w:rPr>
-        <w:t>ou can go back to your desk</w:t>
+        <w:t>talk in the halls, go to the bathroom and get a drin</w:t>
       </w:r>
       <w:r>
         <w:rPr>
@@ -677,7 +678,7 @@
           <w:sz w:val="24"/>
           <w:szCs w:val="24"/>
         </w:rPr>
-        <w:t xml:space="preserve">, </w:t>
+        <w:t>k of water,</w:t>
       </w:r>
       <w:r>
         <w:rPr>
@@ -686,7 +687,7 @@
           <w:sz w:val="24"/>
           <w:szCs w:val="24"/>
         </w:rPr>
-        <w:t>talk in the halls, go to the bathroom and get a drin</w:t>
+        <w:t xml:space="preserve"> </w:t>
       </w:r>
       <w:r>
         <w:rPr>
@@ -695,7 +696,7 @@
           <w:sz w:val="24"/>
           <w:szCs w:val="24"/>
         </w:rPr>
-        <w:t>k of water,</w:t>
+        <w:t>or do whatever</w:t>
       </w:r>
       <w:r>
         <w:rPr>
@@ -704,17 +705,18 @@
           <w:sz w:val="24"/>
           <w:szCs w:val="24"/>
         </w:rPr>
-        <w:t xml:space="preserve"> </w:t>
-      </w:r>
-      <w:r>
+        <w:t xml:space="preserve">. </w:t>
+      </w:r>
+    </w:p>
+    <w:p>
+      <w:pPr>
         <w:rPr>
           <w:rStyle w:val="SubtleEmphasis"/>
           <w:i/>
           <w:sz w:val="24"/>
           <w:szCs w:val="24"/>
         </w:rPr>
-        <w:t>or do whatever</w:t>
-      </w:r>
+      </w:pPr>
       <w:r>
         <w:rPr>
           <w:rStyle w:val="SubtleEmphasis"/>
@@ -722,18 +724,17 @@
           <w:sz w:val="24"/>
           <w:szCs w:val="24"/>
         </w:rPr>
-        <w:t xml:space="preserve">. </w:t>
-      </w:r>
-    </w:p>
-    <w:p>
-      <w:pPr>
+        <w:t xml:space="preserve">Kind of like high school, but without lockers and bells and such. </w:t>
+      </w:r>
+      <w:r>
         <w:rPr>
           <w:rStyle w:val="SubtleEmphasis"/>
           <w:i/>
           <w:sz w:val="24"/>
           <w:szCs w:val="24"/>
         </w:rPr>
-      </w:pPr>
+        <w:t>There won't be any graduation ceremony, but we'll have a dance afterward.</w:t>
+      </w:r>
       <w:r>
         <w:rPr>
           <w:rStyle w:val="SubtleEmphasis"/>
@@ -741,17 +742,701 @@
           <w:sz w:val="24"/>
           <w:szCs w:val="24"/>
         </w:rPr>
-        <w:t xml:space="preserve">Kind of like high school, but without lockers and bells and such. </w:t>
-      </w:r>
-      <w:r>
+        <w:t xml:space="preserve"> </w:t>
+      </w:r>
+    </w:p>
+    <w:p>
+      <w:r>
+        <w:lastRenderedPageBreak/>
+        <w:t>I like to make sure we a</w:t>
+      </w:r>
+      <w:r>
+        <w:t xml:space="preserve">re all on the same page </w:t>
+      </w:r>
+      <w:r>
+        <w:t xml:space="preserve">so </w:t>
+      </w:r>
+      <w:r>
+        <w:t xml:space="preserve">after I introduce the subject, </w:t>
+      </w:r>
+      <w:r>
+        <w:t>we will start</w:t>
+      </w:r>
+      <w:r>
+        <w:t xml:space="preserve"> with a brief Q&amp;A to learn what you know about </w:t>
+      </w:r>
+      <w:r>
+        <w:t>it</w:t>
+      </w:r>
+      <w:r>
+        <w:t>, what you'd like to learn, and what you don't care to know.</w:t>
+      </w:r>
+    </w:p>
+    <w:p>
+      <w:pPr>
+        <w:pStyle w:val="Quote"/>
+        <w:rPr>
+          <w:rStyle w:val="SubtleEmphasis"/>
+        </w:rPr>
+      </w:pPr>
+      <w:r>
+        <w:rPr>
+          <w:rStyle w:val="SubtleEmphasis"/>
+        </w:rPr>
+        <w:t>And then I'll go ahead and bore to you tears anyway with irrelevant information that you already know.</w:t>
+      </w:r>
+    </w:p>
+    <w:p>
+      <w:r>
+        <w:t xml:space="preserve">For each section I'll give a short </w:t>
+      </w:r>
+      <w:r>
+        <w:t>presentation</w:t>
+      </w:r>
+      <w:r>
+        <w:t>, usually about 15 minutes</w:t>
+      </w:r>
+      <w:r>
+        <w:t>,</w:t>
+      </w:r>
+      <w:r>
+        <w:t xml:space="preserve"> </w:t>
+      </w:r>
+      <w:r>
+        <w:t>and attempt to answer any questions afterward.  But feel free to ask questions as we go along too.</w:t>
+      </w:r>
+    </w:p>
+    <w:p>
+      <w:r>
+        <w:t>Then I'll introduce any tools I've talked about in the section and we will try them out with an exercise to reinforce the concept</w:t>
+      </w:r>
+      <w:r>
+        <w:t>s.</w:t>
+      </w:r>
+    </w:p>
+    <w:p>
+      <w:pPr>
+        <w:pStyle w:val="Quote"/>
+        <w:rPr>
+          <w:rStyle w:val="SubtleEmphasis"/>
+        </w:rPr>
+      </w:pPr>
+      <w:r>
+        <w:rPr>
+          <w:rStyle w:val="SubtleEmphasis"/>
+        </w:rPr>
+        <w:t>Kind of like homework.</w:t>
+      </w:r>
+    </w:p>
+    <w:p>
+      <w:r>
+        <w:t>And then at the end of the day</w:t>
+      </w:r>
+      <w:r>
+        <w:t>, if there's time,</w:t>
+      </w:r>
+      <w:r>
+        <w:t xml:space="preserve"> we'll try to put</w:t>
+      </w:r>
+      <w:r>
+        <w:t xml:space="preserve"> it all into practice with a lab where you can break out and we'll be less formal.</w:t>
+      </w:r>
+    </w:p>
+    <w:p>
+      <w:pPr>
+        <w:pStyle w:val="Heading2"/>
+      </w:pPr>
+      <w:r>
+        <w:t xml:space="preserve">The </w:t>
+      </w:r>
+      <w:r>
+        <w:t>c</w:t>
+      </w:r>
+      <w:r>
+        <w:t>urriculum</w:t>
+      </w:r>
+    </w:p>
+    <w:p>
+      <w:r>
+        <w:t>As I mentioned at the beginning, this is a two day course.</w:t>
+      </w:r>
+    </w:p>
+    <w:p>
+      <w:pPr>
+        <w:pStyle w:val="Heading3"/>
+      </w:pPr>
+      <w:r>
+        <w:t>Day 1</w:t>
+      </w:r>
+    </w:p>
+    <w:p>
+      <w:r>
+        <w:t>Today we will cover web apps and talk about the underlying technology.  Tomorrow we'll talk in more detail about web services and how they interact with web apps.</w:t>
+      </w:r>
+    </w:p>
+    <w:p>
+      <w:r>
+        <w:lastRenderedPageBreak/>
+        <w:t>In the first section, we'll talk about the differences between testing web applications and traditional (non-web based) applications.</w:t>
+      </w:r>
+    </w:p>
+    <w:p>
+      <w:r>
+        <w:t>We'll talk about the differences between web sites and web applications, between web apps and web services, and how they work together.</w:t>
+      </w:r>
+    </w:p>
+    <w:p>
+      <w:r>
+        <w:t>We'll also discuss testing practices in general, different types of testing, etc.</w:t>
+      </w:r>
+    </w:p>
+    <w:p>
+      <w:r>
+        <w:t>Later today, we'll dive into the building blocks of the web</w:t>
+      </w:r>
+      <w:r>
+        <w:t>:</w:t>
+      </w:r>
+    </w:p>
+    <w:p>
+      <w:r>
+        <w:t>Networks, TCP/IP, the HTTP protocol, HTML, CSS, Javascript, Ajax, Forms, Cookies, etc.</w:t>
+      </w:r>
+    </w:p>
+    <w:p>
+      <w:r>
+        <w:t xml:space="preserve">We'll </w:t>
+      </w:r>
+      <w:r>
+        <w:t xml:space="preserve">also </w:t>
+      </w:r>
+      <w:r>
+        <w:t>talk about how a well-designed web architecture can enable scalable apps and services</w:t>
+      </w:r>
+      <w:r>
+        <w:t>.</w:t>
+      </w:r>
+    </w:p>
+    <w:p>
+      <w:r>
+        <w:t xml:space="preserve">Then we'll get down to testing web apps, keeping in mind the different contexts </w:t>
+      </w:r>
+      <w:r>
+        <w:t xml:space="preserve">and perspectives </w:t>
+      </w:r>
+      <w:r>
+        <w:t>such as performance, security, server side, client side, etc.</w:t>
+      </w:r>
+    </w:p>
+    <w:p>
+      <w:r>
+        <w:t>Finally, we'll talk about AngularJS, a front end Javascript framework for building single-page web apps -- like Gmail.</w:t>
+      </w:r>
+    </w:p>
+    <w:p>
+      <w:pPr>
+        <w:pStyle w:val="Heading3"/>
+      </w:pPr>
+      <w:r>
+        <w:t xml:space="preserve">Day </w:t>
+      </w:r>
+      <w:r>
+        <w:t>2</w:t>
+      </w:r>
+    </w:p>
+    <w:p>
+      <w:r>
+        <w:t xml:space="preserve">Tomorrow, I'll introduce web services and go over in detail some of the architectural building blocks of web services and their similarities (and differences) with web apps.  </w:t>
+      </w:r>
+    </w:p>
+    <w:p>
+      <w:r>
+        <w:t>They use the same underlying architecture, but are conceptually quite different.  Web apps are all about the user interface, and web services have none.</w:t>
+      </w:r>
+    </w:p>
+    <w:p>
+      <w:r>
+        <w:lastRenderedPageBreak/>
+        <w:t>There are two main types of web services, SOAP and REST, and I will introduce each, but we're going to focus on REST.  REST is becoming the preferred way of using web services because it is simpler and takes better advantage of the web architecture.</w:t>
+      </w:r>
+      <w:r>
+        <w:t xml:space="preserve">  SOAP still has it's place, but it's a very complex topic for another day.</w:t>
+      </w:r>
+    </w:p>
+    <w:p>
+      <w:r>
+        <w:t>We'll dive into the details of REST, and then talk about how we can test RESTful web services and some of the tools that are available to help us.</w:t>
+      </w:r>
+    </w:p>
+    <w:p>
+      <w:r>
+        <w:t>Finally, because it's almost always put off until the end --and frequently left out-- we'll talk about performance and security considerations... if we have time.</w:t>
+      </w:r>
+    </w:p>
+    <w:p>
+      <w:pPr>
+        <w:pStyle w:val="Heading2"/>
+      </w:pPr>
+      <w:r>
+        <w:t xml:space="preserve">Web </w:t>
+      </w:r>
+      <w:r>
+        <w:t>app</w:t>
+      </w:r>
+      <w:r>
+        <w:t>lication</w:t>
+      </w:r>
+      <w:r>
+        <w:t>s</w:t>
+      </w:r>
+    </w:p>
+    <w:p>
+      <w:r>
+        <w:t>First, let's talk a bit about what we mean by web apps and web services.</w:t>
+      </w:r>
+    </w:p>
+    <w:p>
+      <w:r>
+        <w:t>When I say "web app", I mean an application that has a web interface.  Usually, this means a browser-based UI with HTML, JavaScript, and CSS, but it could also use a plugin like Flash or Java applets.</w:t>
+      </w:r>
+    </w:p>
+    <w:p>
+      <w:pPr>
+        <w:pStyle w:val="Quote"/>
+        <w:rPr>
+          <w:rStyle w:val="SubtleEmphasis"/>
+        </w:rPr>
+      </w:pPr>
+      <w:r>
+        <w:rPr>
+          <w:rStyle w:val="SubtleEmphasis"/>
+        </w:rPr>
+        <w:t>(Remember those?  There are actually a few applet based apps still out there.)</w:t>
+      </w:r>
+    </w:p>
+    <w:p>
+      <w:r>
+        <w:t>Or it could more loosely mean applications that are connected via the web -- using an internet connection and HTTP -- with a traditional, client based UI.  But those are commonly called "Rich internet applications" to be more precise.</w:t>
+      </w:r>
+    </w:p>
+    <w:p>
+      <w:r>
+        <w:lastRenderedPageBreak/>
+        <w:t xml:space="preserve">Native mobile apps fall into the same category, although an increasing number of mobile apps are web based, or really just a native wrapper around a browser rendering engine </w:t>
+      </w:r>
+      <w:r>
+        <w:t>-</w:t>
+      </w:r>
+      <w:r>
+        <w:t>- such as WebKit.</w:t>
+      </w:r>
+    </w:p>
+    <w:p>
+      <w:r>
+        <w:t xml:space="preserve">Facebook, famously, has focused on delivering a browser-based mobile </w:t>
+      </w:r>
+      <w:r>
+        <w:t xml:space="preserve">web </w:t>
+      </w:r>
+      <w:r>
+        <w:t xml:space="preserve">app.  </w:t>
+      </w:r>
+    </w:p>
+    <w:p>
+      <w:r>
+        <w:t>And there are frameworks, such as Phonegap and Sencha Touch that are blurring the line between native and web apps on mobile devices.</w:t>
+      </w:r>
+    </w:p>
+    <w:p>
+      <w:pPr>
+        <w:pStyle w:val="Heading3"/>
+      </w:pPr>
+      <w:r>
+        <w:t xml:space="preserve">How </w:t>
+      </w:r>
+      <w:r>
+        <w:t>are</w:t>
+      </w:r>
+      <w:r>
+        <w:t xml:space="preserve"> web applications differen</w:t>
+      </w:r>
+      <w:r>
+        <w:t>t from traditional applications?</w:t>
+      </w:r>
+    </w:p>
+    <w:p>
+      <w:r>
+        <w:t>But let's back up a bit and talk about the differences between web applications and traditional applications.</w:t>
+      </w:r>
+    </w:p>
+    <w:p>
+      <w:r>
+        <w:t xml:space="preserve">I've already touched on a couple obvious differences.  </w:t>
+      </w:r>
+    </w:p>
+    <w:p>
+      <w:r>
+        <w:t xml:space="preserve">First is </w:t>
+      </w:r>
+      <w:r>
+        <w:t xml:space="preserve">that it uses the network. </w:t>
+      </w:r>
+    </w:p>
+    <w:p>
+      <w:r>
+        <w:t xml:space="preserve">Of course there have been networked applications, even before the "web" as we know it was invented.  Client server apps date </w:t>
+      </w:r>
+      <w:r>
+        <w:t>back to the first teletypes.  And there are network apps that don't use the web -- using protocols such as FTP, or raw sockets.</w:t>
+      </w:r>
+    </w:p>
+    <w:p>
+      <w:r>
+        <w:t>But when I say "traditional apps",  I think of programs like Microsoft Word -- although it includes web connectivity these days (and an HTML renderer as well) -- but you know what I mean.</w:t>
+      </w:r>
+    </w:p>
+    <w:p>
+      <w:r>
+        <w:t>Another major difference is that web apps don't require installation.  That</w:t>
+      </w:r>
+      <w:r>
+        <w:t xml:space="preserve"> i</w:t>
+      </w:r>
+      <w:r>
+        <w:t xml:space="preserve">s a huge differentiator and a major </w:t>
+      </w:r>
+      <w:r>
+        <w:lastRenderedPageBreak/>
+        <w:t>benefit</w:t>
+      </w:r>
+      <w:r>
+        <w:t>.</w:t>
+      </w:r>
+      <w:r>
+        <w:t xml:space="preserve">  It saves a ton of IT headaches, and it saves vendors money.  No CD</w:t>
+      </w:r>
+      <w:r>
+        <w:t xml:space="preserve">s, no cardboard boxes, and no retail stores needed. </w:t>
+      </w:r>
+      <w:r>
+        <w:t xml:space="preserve">  </w:t>
+      </w:r>
+      <w:r>
+        <w:t>Although you can download traditional apps these days to</w:t>
+      </w:r>
+      <w:r>
+        <w:t>o</w:t>
+      </w:r>
+      <w:r>
+        <w:t>.</w:t>
+      </w:r>
+    </w:p>
+    <w:p>
+      <w:pPr>
+        <w:pStyle w:val="Quote"/>
+        <w:rPr>
+          <w:rStyle w:val="SubtleEmphasis"/>
+        </w:rPr>
+      </w:pPr>
+      <w:r>
+        <w:rPr>
+          <w:rStyle w:val="SubtleEmphasis"/>
+        </w:rPr>
+        <w:t xml:space="preserve">Hmm... maybe my </w:t>
+      </w:r>
+      <w:r>
+        <w:rPr>
+          <w:rStyle w:val="SubtleEmphasis"/>
+        </w:rPr>
+        <w:t xml:space="preserve">analogy </w:t>
+      </w:r>
+      <w:r>
+        <w:rPr>
+          <w:rStyle w:val="SubtleEmphasis"/>
+        </w:rPr>
+        <w:t>need</w:t>
+      </w:r>
+      <w:r>
+        <w:rPr>
+          <w:rStyle w:val="SubtleEmphasis"/>
+        </w:rPr>
+        <w:t>s</w:t>
+      </w:r>
+      <w:r>
+        <w:rPr>
+          <w:rStyle w:val="SubtleEmphasis"/>
+        </w:rPr>
+        <w:t xml:space="preserve"> a little more thought.</w:t>
+      </w:r>
+    </w:p>
+    <w:p>
+      <w:pPr>
+        <w:pStyle w:val="Heading3"/>
+      </w:pPr>
+      <w:r>
+        <w:t>What are the d</w:t>
+      </w:r>
+      <w:r>
+        <w:t>ifferences between web sites and web applications</w:t>
+      </w:r>
+      <w:r>
+        <w:t>?</w:t>
+      </w:r>
+    </w:p>
+    <w:p>
+      <w:pPr>
+        <w:pStyle w:val="Heading3"/>
+      </w:pPr>
+      <w:r>
+        <w:t>What are the d</w:t>
+      </w:r>
+      <w:r>
+        <w:t>ifferences between web applications and web services</w:t>
+      </w:r>
+      <w:r>
+        <w:t>?</w:t>
+      </w:r>
+    </w:p>
+    <w:p>
+      <w:pPr>
+        <w:pStyle w:val="Heading3"/>
+      </w:pPr>
+      <w:r>
+        <w:t xml:space="preserve">How </w:t>
+      </w:r>
+      <w:r>
+        <w:t xml:space="preserve">do </w:t>
+      </w:r>
+      <w:r>
+        <w:t>web services compliment web apps</w:t>
+      </w:r>
+      <w:r>
+        <w:t>?</w:t>
+      </w:r>
+    </w:p>
+    <w:p>
+      <w:pPr>
+        <w:pStyle w:val="Heading2"/>
+      </w:pPr>
+      <w:r>
+        <w:t>About Testing</w:t>
+      </w:r>
+    </w:p>
+    <w:p>
+      <w:pPr>
+        <w:pStyle w:val="Heading3"/>
+      </w:pPr>
+      <w:r>
+        <w:t xml:space="preserve">Types of </w:t>
+      </w:r>
+      <w:r>
+        <w:t>t</w:t>
+      </w:r>
+      <w:r>
+        <w:t>esting</w:t>
+      </w:r>
+    </w:p>
+    <w:p>
+      <w:pPr>
+        <w:pStyle w:val="Heading3"/>
+      </w:pPr>
+      <w:r>
+        <w:t xml:space="preserve">Testing </w:t>
+      </w:r>
+      <w:r>
+        <w:t>p</w:t>
+      </w:r>
+      <w:r>
+        <w:t>erspectives</w:t>
+      </w:r>
+    </w:p>
+    <w:p>
+      <w:r>
+        <w:t xml:space="preserve">There are many different types of testing, and there are many different perspectives </w:t>
+      </w:r>
+      <w:r>
+        <w:t>to testing.  To some extent, your testing perspective determines what type of tests you want to perform.</w:t>
+      </w:r>
+    </w:p>
+    <w:p>
+      <w:r>
+        <w:t>What do I mean by perspectives?</w:t>
+      </w:r>
+    </w:p>
+    <w:p>
+      <w:r>
+        <w:t xml:space="preserve">I mean the goal of the tester.  </w:t>
+      </w:r>
+    </w:p>
+    <w:p>
+      <w:r>
+        <w:t xml:space="preserve">Is the goal to verify that the application is working according to spec?  To validate that an assumption about the user's preferences is correct?  To find bugs and discover </w:t>
+      </w:r>
+      <w:r>
+        <w:lastRenderedPageBreak/>
+        <w:t>undocumented features? To try to find out potential ways an application can be broken.</w:t>
+      </w:r>
+    </w:p>
+    <w:p>
+      <w:r>
+        <w:t xml:space="preserve"> These are some common goals:</w:t>
+      </w:r>
+    </w:p>
+    <w:p>
+      <w:pPr>
+        <w:pStyle w:val="ListParagraph"/>
+      </w:pPr>
+      <w:r>
+        <w:t>Verification</w:t>
+      </w:r>
+    </w:p>
+    <w:p>
+      <w:pPr>
+        <w:pStyle w:val="ListParagraph"/>
+      </w:pPr>
+      <w:r>
+        <w:t>Validation</w:t>
+      </w:r>
+    </w:p>
+    <w:p>
+      <w:pPr>
+        <w:pStyle w:val="ListParagraph"/>
+      </w:pPr>
+      <w:r>
+        <w:t>Exploratory</w:t>
+      </w:r>
+    </w:p>
+    <w:p>
+      <w:pPr>
+        <w:pStyle w:val="ListParagraph"/>
+      </w:pPr>
+      <w:r>
+        <w:t>Destructive</w:t>
+      </w:r>
+    </w:p>
+    <w:p>
+      <w:r>
+        <w:t>There are several contexts that influence your goals and different people tend to think in different contexts.</w:t>
+      </w:r>
+    </w:p>
+    <w:p>
+      <w:r>
+        <w:rPr>
+          <w:b/>
+        </w:rPr>
+        <w:t>Functionality</w:t>
+      </w:r>
+      <w:r>
+        <w:t xml:space="preserve"> - Developers are concerned with implementing the functionality as described.  Testers often concentrate on verifying that something works as documented.</w:t>
+      </w:r>
+    </w:p>
+    <w:p>
+      <w:r>
+        <w:rPr>
+          <w:b/>
+        </w:rPr>
+        <w:t>Presentation</w:t>
+      </w:r>
+      <w:r>
+        <w:t xml:space="preserve"> - Designers care a lot about presentation.</w:t>
+      </w:r>
+      <w:r>
+        <w:t xml:space="preserve">  Presentation bugs are often easy to find, because we are visual people.  Layout is a big part of presentation, but typos could also fall into this category.  </w:t>
+      </w:r>
+      <w:r>
+        <w:t xml:space="preserve">I don't just mean verifying a pixel perfect re-creation of some Photoshop mockup or letter perfect adherence to </w:t>
+      </w:r>
+      <w:r>
+        <w:t xml:space="preserve">marketing </w:t>
+      </w:r>
+      <w:r>
+        <w:t>copy.</w:t>
+      </w:r>
+      <w:r>
+        <w:t xml:space="preserve">  There is also a degree of subjectivity in testing presentation, and it can be a matter of taste.  </w:t>
+      </w:r>
+    </w:p>
+    <w:p>
+      <w:pPr>
+        <w:pStyle w:val="Quote"/>
+        <w:rPr>
+          <w:rStyle w:val="SubtleEmphasis"/>
+        </w:rPr>
+      </w:pPr>
+      <w:r>
+        <w:rPr>
+          <w:rStyle w:val="SubtleEmphasis"/>
+        </w:rPr>
+        <w:t>Don't get involved in a battle of taste with a designer.  They're stubborn and prone using to obscure references.</w:t>
+      </w:r>
+    </w:p>
+    <w:p>
+      <w:r>
+        <w:rPr>
+          <w:b/>
+        </w:rPr>
+        <w:t>Usability</w:t>
+      </w:r>
+      <w:r>
+        <w:t xml:space="preserve"> - Presentation often intersects with usability.  While taste is subjective, usability is not.  Although it is notoriously hard to test accurately, because subjective values may sometimes override empirical ones.  </w:t>
+      </w:r>
+    </w:p>
+    <w:p>
+      <w:r>
+        <w:lastRenderedPageBreak/>
+        <w:t xml:space="preserve">A usability expert can argue all day how the position of a menu or button is more efficient and have the data from testing to back her up, but sometimes it just looks better </w:t>
+      </w:r>
+      <w:r>
+        <w:rPr>
+          <w:i/>
+        </w:rPr>
+        <w:t>over there</w:t>
+      </w:r>
+      <w:r>
+        <w:t xml:space="preserve">. </w:t>
+      </w:r>
+    </w:p>
+    <w:p>
+      <w:r>
+        <w:rPr>
+          <w:b/>
+        </w:rPr>
+        <w:t>Feasibility</w:t>
+      </w:r>
+      <w:r>
+        <w:t xml:space="preserve"> - Architects and engineers often do feasibility studies before embarking on the design.  Feasibility seeks to uncover the strengths and weaknesses of a proposed idea.  A project might be cool, but it might not be feasible based on budget or time constraints, or other practical considerations.</w:t>
+      </w:r>
+    </w:p>
+    <w:p>
+      <w:r>
+        <w:t>Although sometimes it's impossible to know how feasible something is unless you try it -- especially with something intangible like software -- and so we often find ourselves following the advice of "Build it and (see if) they will come."</w:t>
+      </w:r>
+    </w:p>
+    <w:p>
+      <w:r>
+        <w:rPr>
+          <w:b/>
+        </w:rPr>
+        <w:t>Compliance</w:t>
+      </w:r>
+      <w:r>
+        <w:t xml:space="preserve"> - Lawyers and accountants are often concerned with regulatory compliance.  A good architect might also be strict about compliance to published standards and established best practices.  </w:t>
+      </w:r>
+    </w:p>
+    <w:p>
+      <w:r>
+        <w:t xml:space="preserve">Sarbanes-Oxley was a regulation that caused a lot of extra work for testers.  The daylight savings time changes a few years back also caused quite a few headaches.  </w:t>
+      </w:r>
+    </w:p>
+    <w:p>
+      <w:pPr>
         <w:rPr>
           <w:rStyle w:val="SubtleEmphasis"/>
           <w:i/>
           <w:sz w:val="24"/>
           <w:szCs w:val="24"/>
         </w:rPr>
-        <w:t>There won't be any graduation ceremony, but we'll have a dance afterward.</w:t>
-      </w:r>
+      </w:pPr>
       <w:r>
         <w:rPr>
           <w:rStyle w:val="SubtleEmphasis"/>
@@ -759,123 +1444,301 @@
           <w:sz w:val="24"/>
           <w:szCs w:val="24"/>
         </w:rPr>
+        <w:t>And some of you graybeards right remember issues around Y2K compliance.</w:t>
+      </w:r>
+    </w:p>
+    <w:p>
+      <w:r>
+        <w:rPr>
+          <w:b/>
+        </w:rPr>
+        <w:t>Compatibility</w:t>
+      </w:r>
+      <w:r>
+        <w:t xml:space="preserve"> - Browser compatibility is the issue that comes to immediately to mind when I think of this context.</w:t>
+      </w:r>
+      <w:r>
+        <w:t xml:space="preserve"> It's one that seems to perennially come back to bite you.  If browser implementers were more concerned with compliance to standards -- and if standards weren't </w:t>
+      </w:r>
+      <w:r>
+        <w:lastRenderedPageBreak/>
+        <w:t>constantly changing -- this wouldn't be such a bane to front end developers and testers.</w:t>
+      </w:r>
+    </w:p>
+    <w:p>
+      <w:r>
+        <w:t xml:space="preserve">Another issue of compatibility is backwards compatibility with previous versions of the product - or versions of product artifacts -- like Microsoft Word documents.  </w:t>
+      </w:r>
+    </w:p>
+    <w:p>
+      <w:r>
+        <w:t xml:space="preserve">Compatibility and interoperability between different products and protocols are also an issue.  </w:t>
+      </w:r>
+    </w:p>
+    <w:p>
+      <w:r>
+        <w:t>SOAP is a protocol that was designed to help different web applications become compatible, but because of its complexity, it introduces other issues.  That's a big reason why REST web services are becoming more popular.</w:t>
+      </w:r>
+    </w:p>
+    <w:p>
+      <w:r>
+        <w:rPr>
+          <w:b/>
+        </w:rPr>
+        <w:t>Performance</w:t>
+      </w:r>
+      <w:r>
+        <w:rPr>
+          <w:b/>
+        </w:rPr>
+        <w:t xml:space="preserve"> &amp; Security </w:t>
+      </w:r>
+      <w:r>
+        <w:t xml:space="preserve">- These are often left out and ignored.  Sometimes they are forgotten, and sometimes they are traded for usability or time &amp; budget issues.  </w:t>
+      </w:r>
+    </w:p>
+    <w:p>
+      <w:r>
+        <w:t xml:space="preserve">Performance is hard to test for several reasons.  Not least that it's difficult to realistically simulate performance under load.  </w:t>
+      </w:r>
+    </w:p>
+    <w:p>
+      <w:r>
+        <w:t>Computer scientist Donald Knuth famously said that "premature optimization is the root of all evil", by which he meant that it is difficult to optimize -- particularly for performance -- without real world data.</w:t>
+      </w:r>
+    </w:p>
+    <w:p>
+      <w:pPr>
+        <w:rPr>
+          <w:b/>
+        </w:rPr>
+      </w:pPr>
+      <w:r>
+        <w:t>Security is an issue operations people are often concerned with, but few others have the expertise to properly understand it.  And it's a simple fact that you can't anticipate every possible potential issue.</w:t>
+      </w:r>
+    </w:p>
+    <w:p>
+      <w:pPr>
+        <w:pStyle w:val="Heading3"/>
+      </w:pPr>
+      <w:r>
+        <w:t>Manual testing and test automation</w:t>
+      </w:r>
+    </w:p>
+    <w:p>
+      <w:pPr>
+        <w:rPr>
+          <w:rFonts w:eastAsiaTheme="majorEastAsia"/>
+        </w:rPr>
+      </w:pPr>
+      <w:r>
+        <w:rPr>
+          <w:rFonts w:eastAsiaTheme="majorEastAsia"/>
+        </w:rPr>
+        <w:lastRenderedPageBreak/>
+        <w:t>Exercise:</w:t>
+      </w:r>
+    </w:p>
+    <w:p>
+      <w:pPr>
+        <w:rPr>
+          <w:rFonts w:eastAsiaTheme="majorEastAsia"/>
+        </w:rPr>
+      </w:pPr>
+      <w:r>
+        <w:rPr>
+          <w:rFonts w:eastAsiaTheme="majorEastAsia"/>
+        </w:rPr>
+        <w:t>Exploratory testing Hello World</w:t>
+      </w:r>
+    </w:p>
+    <w:p>
+      <w:pPr>
+        <w:pStyle w:val="Heading1"/>
+      </w:pPr>
+      <w:r>
+        <w:lastRenderedPageBreak/>
+        <w:t xml:space="preserve">A technical understanding </w:t>
+      </w:r>
+      <w:r>
+        <w:br/>
+      </w:r>
+      <w:r>
+        <w:t>of the web</w:t>
+      </w:r>
+    </w:p>
+    <w:p>
+      <w:pPr>
+        <w:pStyle w:val="Quote"/>
+        <w:rPr>
+          <w:rStyle w:val="Emphasis"/>
+        </w:rPr>
+      </w:pPr>
+      <w:r>
+        <w:rPr>
+          <w:rStyle w:val="Emphasis"/>
+        </w:rPr>
+        <w:t xml:space="preserve">From the top down: </w:t>
+      </w:r>
+    </w:p>
+    <w:p>
+      <w:pPr>
+        <w:pStyle w:val="Quote"/>
+        <w:rPr>
+          <w:rStyle w:val="Emphasis"/>
+        </w:rPr>
+      </w:pPr>
+      <w:r>
+        <w:rPr>
+          <w:rStyle w:val="Emphasis"/>
+        </w:rPr>
+        <w:t>Browser, HTML, HTTP</w:t>
+      </w:r>
+      <w:r>
+        <w:rPr>
+          <w:rStyle w:val="Emphasis"/>
+        </w:rPr>
+        <w:t xml:space="preserve"> protocol</w:t>
+      </w:r>
+      <w:r>
+        <w:rPr>
+          <w:rStyle w:val="Emphasis"/>
+        </w:rPr>
+        <w:t>, TCP/IP,</w:t>
+      </w:r>
+      <w:r>
+        <w:rPr>
+          <w:rStyle w:val="Emphasis"/>
+        </w:rPr>
+        <w:t xml:space="preserve"> sockets,</w:t>
+      </w:r>
+      <w:r>
+        <w:rPr>
+          <w:rStyle w:val="Emphasis"/>
+        </w:rPr>
+        <w:t xml:space="preserve"> DNS, routing</w:t>
+      </w:r>
+      <w:r>
+        <w:rPr>
+          <w:rStyle w:val="Emphasis"/>
+        </w:rPr>
+        <w:t>.</w:t>
+      </w:r>
+      <w:r>
+        <w:rPr>
+          <w:rStyle w:val="Emphasis"/>
+        </w:rPr>
         <w:t xml:space="preserve"> </w:t>
       </w:r>
     </w:p>
     <w:p>
       <w:r>
+        <w:t>I want to go over the building blocks of a web application.  Not just the widgets and HTML</w:t>
+      </w:r>
+      <w:r>
+        <w:t xml:space="preserve"> &amp; JavaScript source files</w:t>
+      </w:r>
+      <w:r>
+        <w:t xml:space="preserve">, but the underlying architecture, from packets </w:t>
+      </w:r>
+      <w:r>
+        <w:t>on up to pixels, so we can test it from various perspectives.</w:t>
+      </w:r>
+    </w:p>
+    <w:p>
+      <w:r>
+        <w:t>While it would be tedious to do all of testing at such a low level, sometimes it is useful in troubleshooting difficult problems.  And thinking of how the bits move will sometimes help you in planning for security or performance optimizations.</w:t>
+      </w:r>
+    </w:p>
+    <w:p>
+      <w:r>
+        <w:t xml:space="preserve">Going over the basics of HTTP </w:t>
+      </w:r>
+    </w:p>
+    <w:p>
+      <w:r>
+        <w:t>Much of this may already be familiar to you, but bear with me.</w:t>
+      </w:r>
+    </w:p>
+    <w:p/>
+    <w:p>
+      <w:pPr>
+        <w:pStyle w:val="Heading2"/>
+      </w:pPr>
+      <w:r>
+        <w:t>A brief history of the internet</w:t>
+      </w:r>
+    </w:p>
+    <w:p>
+      <w:r>
+        <w:t xml:space="preserve">Before we begin talking about </w:t>
+      </w:r>
+      <w:r>
+        <w:t>anything else</w:t>
+      </w:r>
+      <w:r>
+        <w:t xml:space="preserve">, I'm going to give you a </w:t>
+      </w:r>
+      <w:r>
+        <w:t>brief history lesson.</w:t>
+      </w:r>
+    </w:p>
+    <w:p>
+      <w:pPr>
+        <w:pStyle w:val="Quote"/>
+        <w:rPr>
+          <w:rStyle w:val="SubtleEmphasis"/>
+        </w:rPr>
+      </w:pPr>
+      <w:r>
+        <w:rPr>
+          <w:rStyle w:val="SubtleEmphasis"/>
+        </w:rPr>
+        <w:t>Once upon a time:</w:t>
+      </w:r>
+    </w:p>
+    <w:p>
+      <w:pPr>
+        <w:pStyle w:val="Quote"/>
+      </w:pPr>
+      <w:r>
+        <w:rPr>
+          <w:rStyle w:val="SubtleEmphasis"/>
+        </w:rPr>
+        <w:t>back when computers used punch cards and teletype</w:t>
+      </w:r>
+      <w:r>
+        <w:rPr>
+          <w:rStyle w:val="SubtleEmphasis"/>
+        </w:rPr>
+        <w:br/>
+        <w:t>when Pac Man was the coolest game in the world (it still is)</w:t>
+      </w:r>
+      <w:r>
+        <w:rPr>
+          <w:rStyle w:val="SubtleEmphasis"/>
+        </w:rPr>
+        <w:br/>
+        <w:t>before the Y2K disaster brought about the apocalypse</w:t>
+      </w:r>
+      <w:r>
+        <w:t xml:space="preserve"> </w:t>
+      </w:r>
+    </w:p>
+    <w:p>
+      <w:r>
         <w:lastRenderedPageBreak/>
-        <w:t>I like to make sure we a</w:t>
-      </w:r>
-      <w:r>
-        <w:t xml:space="preserve">re all on the same page </w:t>
-      </w:r>
-      <w:r>
-        <w:t xml:space="preserve">so </w:t>
-      </w:r>
-      <w:r>
-        <w:t xml:space="preserve">after I introduce the subject, </w:t>
-      </w:r>
-      <w:r>
-        <w:t>we will start</w:t>
-      </w:r>
-      <w:r>
-        <w:t xml:space="preserve"> with a brief Q&amp;A to learn what you know about </w:t>
-      </w:r>
-      <w:r>
-        <w:t>it</w:t>
-      </w:r>
-      <w:r>
-        <w:t>, what you'd like to learn, and what you don't care to know.</w:t>
-      </w:r>
-    </w:p>
-    <w:p>
-      <w:pPr>
-        <w:pStyle w:val="Quote"/>
-        <w:rPr>
-          <w:rStyle w:val="SubtleEmphasis"/>
-        </w:rPr>
-      </w:pPr>
-      <w:r>
-        <w:rPr>
-          <w:rStyle w:val="SubtleEmphasis"/>
-        </w:rPr>
-        <w:t>And then I'll go ahead and bore to you tears anyway with irrelevant information that you already know.</w:t>
-      </w:r>
-    </w:p>
-    <w:p>
-      <w:r>
-        <w:t xml:space="preserve">For each section I'll give a short </w:t>
-      </w:r>
-      <w:r>
-        <w:t>presentation</w:t>
-      </w:r>
-      <w:r>
-        <w:t>, usually about 15 minutes</w:t>
-      </w:r>
-      <w:r>
-        <w:t>,</w:t>
-      </w:r>
-      <w:r>
-        <w:t xml:space="preserve"> </w:t>
-      </w:r>
-      <w:r>
-        <w:t>and attempt to answer any questions afterward.  But feel free to ask questions as we go along too.</w:t>
-      </w:r>
-    </w:p>
-    <w:p>
-      <w:r>
-        <w:t>Then I'll introduce any tools I've talked about in the section and we will try them out with an exercise to reinforce the concept</w:t>
-      </w:r>
-      <w:r>
-        <w:t>s.</w:t>
-      </w:r>
-    </w:p>
-    <w:p>
-      <w:pPr>
-        <w:pStyle w:val="Quote"/>
-        <w:rPr>
-          <w:rStyle w:val="SubtleEmphasis"/>
-        </w:rPr>
-      </w:pPr>
-      <w:r>
-        <w:rPr>
-          <w:rStyle w:val="SubtleEmphasis"/>
-        </w:rPr>
-        <w:t>Kind of like homework.</w:t>
-      </w:r>
-    </w:p>
-    <w:p>
-      <w:r>
-        <w:t>And then at the end of the day</w:t>
-      </w:r>
-      <w:r>
-        <w:t>, if there's time,</w:t>
-      </w:r>
-      <w:r>
-        <w:t xml:space="preserve"> we'll try to put</w:t>
-      </w:r>
-      <w:r>
-        <w:t xml:space="preserve"> it all into practice with a lab where you can break out and we'll be less formal.</w:t>
-      </w:r>
-    </w:p>
-    <w:p>
-      <w:pPr>
-        <w:pStyle w:val="Heading2"/>
-      </w:pPr>
-      <w:r>
-        <w:t xml:space="preserve">The </w:t>
-      </w:r>
-      <w:r>
-        <w:t>c</w:t>
-      </w:r>
-      <w:r>
-        <w:t>urriculum</w:t>
-      </w:r>
-    </w:p>
-    <w:p>
-      <w:r>
-        <w:t>As I mentioned at the beginning, this is a two day course.</w:t>
+        <w:t xml:space="preserve">When I was just getting into web development every computer book, whether it was about databases or HTML had a history of the internet in chapter 1.  </w:t>
+      </w:r>
+    </w:p>
+    <w:p>
+      <w:r>
+        <w:t>I don't know if it was just to pad the pages (believe me, the books were thick enough already) or because the internet was so new and cool that everyone wanted to explain it.  But every book had it.</w:t>
+      </w:r>
+    </w:p>
+    <w:p>
+      <w:r>
+        <w:t>And in nostalgia for my youth, I'm going to do it too.</w:t>
       </w:r>
     </w:p>
     <w:p>
@@ -883,627 +1746,28 @@
         <w:pStyle w:val="Heading3"/>
       </w:pPr>
       <w:r>
-        <w:t>Day 1</w:t>
-      </w:r>
-    </w:p>
-    <w:p>
-      <w:r>
-        <w:t>Today we will cover web apps and talk about the underlying technology.  Tomorrow we'll talk in more detail about web services and how they interact with web apps.</w:t>
-      </w:r>
-    </w:p>
-    <w:p>
-      <w:r>
-        <w:lastRenderedPageBreak/>
-        <w:t>In the first section, we'll talk about the differences between testing web applications and traditional (non-web based) applications.</w:t>
-      </w:r>
-    </w:p>
-    <w:p>
-      <w:r>
-        <w:t>We'll talk about the differences between web sites and web applications, between web apps and web services, and how they work together.</w:t>
-      </w:r>
-    </w:p>
-    <w:p>
-      <w:r>
-        <w:t>We'll also discuss testing practices in general, different types of testing, etc.</w:t>
-      </w:r>
-    </w:p>
-    <w:p>
-      <w:r>
-        <w:t>Later today, we'll dive into the building blocks of the web</w:t>
-      </w:r>
-      <w:r>
-        <w:t>:</w:t>
-      </w:r>
-    </w:p>
-    <w:p>
-      <w:r>
-        <w:t xml:space="preserve">Networks, TCP/IP, the HTTP protocol, HTML, CSS, </w:t>
-      </w:r>
-      <w:proofErr w:type="spellStart"/>
-      <w:r>
-        <w:t>Javascript</w:t>
-      </w:r>
-      <w:proofErr w:type="spellEnd"/>
-      <w:r>
-        <w:t>, Ajax, Forms, Cookies, etc.</w:t>
-      </w:r>
-    </w:p>
-    <w:p>
-      <w:r>
-        <w:t xml:space="preserve">We'll </w:t>
-      </w:r>
-      <w:r>
-        <w:t xml:space="preserve">also </w:t>
-      </w:r>
-      <w:r>
-        <w:t>talk about how a well-designed web architecture can enable scalable apps and services</w:t>
-      </w:r>
-      <w:r>
-        <w:t>.</w:t>
-      </w:r>
-    </w:p>
-    <w:p>
-      <w:r>
-        <w:t xml:space="preserve">Then we'll get down to testing web apps, keeping in mind the different contexts </w:t>
-      </w:r>
-      <w:r>
-        <w:t xml:space="preserve">and perspectives </w:t>
-      </w:r>
-      <w:r>
-        <w:t>such as performance, security, server side, client side, etc.</w:t>
-      </w:r>
-    </w:p>
-    <w:p>
-      <w:r>
-        <w:t xml:space="preserve">Finally, we'll talk about </w:t>
-      </w:r>
-      <w:proofErr w:type="spellStart"/>
-      <w:r>
-        <w:t>AngularJS</w:t>
-      </w:r>
-      <w:proofErr w:type="spellEnd"/>
-      <w:r>
-        <w:t xml:space="preserve">, a front end </w:t>
-      </w:r>
-      <w:proofErr w:type="spellStart"/>
-      <w:r>
-        <w:t>Javascript</w:t>
-      </w:r>
-      <w:proofErr w:type="spellEnd"/>
-      <w:r>
-        <w:t xml:space="preserve"> framework for building single-page web apps -- like Gmail.</w:t>
-      </w:r>
-    </w:p>
-    <w:p>
-      <w:pPr>
-        <w:pStyle w:val="Heading3"/>
-      </w:pPr>
-      <w:r>
-        <w:t xml:space="preserve">Day </w:t>
-      </w:r>
-      <w:r>
-        <w:t>2</w:t>
-      </w:r>
-    </w:p>
-    <w:p>
-      <w:r>
-        <w:t xml:space="preserve">Tomorrow, I'll introduce web services and go over in detail some of the architectural building blocks of web services and their similarities (and differences) with web apps.  </w:t>
-      </w:r>
-    </w:p>
-    <w:p>
-      <w:r>
-        <w:t>They use the same underlying architecture, but are conceptually quite different.  Web apps are all about the user interface, and web services have none.</w:t>
-      </w:r>
-    </w:p>
-    <w:p>
-      <w:r>
-        <w:lastRenderedPageBreak/>
-        <w:t>There are two main types of web services, SOAP and REST, and I will introduce each, but we're going to focus on REST.  REST is becoming the preferred way of using web services because it is simpler and takes better advantage of the web architecture.</w:t>
-      </w:r>
-      <w:r>
-        <w:t xml:space="preserve">  SOAP still has </w:t>
-      </w:r>
-      <w:proofErr w:type="spellStart"/>
-      <w:r>
-        <w:t>it's</w:t>
-      </w:r>
-      <w:proofErr w:type="spellEnd"/>
-      <w:r>
-        <w:t xml:space="preserve"> place, but it's a very complex topic for another day.</w:t>
-      </w:r>
-    </w:p>
-    <w:p>
-      <w:r>
-        <w:t>We'll dive into the details of REST, and then talk about how we can test RESTful web services and some of the tools that are available to help us.</w:t>
-      </w:r>
-    </w:p>
-    <w:p>
-      <w:r>
-        <w:t>Finally, because it's almost always put off until the end --and frequently left out-- we'll talk about performance and security considerations... if we have time.</w:t>
-      </w:r>
-    </w:p>
-    <w:p>
-      <w:pPr>
-        <w:pStyle w:val="Heading2"/>
-      </w:pPr>
-      <w:r>
-        <w:t xml:space="preserve">Web </w:t>
-      </w:r>
-      <w:r>
-        <w:t>app</w:t>
-      </w:r>
-      <w:r>
-        <w:t>lication</w:t>
-      </w:r>
-      <w:r>
-        <w:t>s</w:t>
-      </w:r>
-    </w:p>
-    <w:p>
-      <w:r>
-        <w:t>First, let's talk a bit about what we mean by web apps and web services.</w:t>
-      </w:r>
-    </w:p>
-    <w:p>
-      <w:r>
-        <w:t>When I say "web app", I mean an application that has a web interface.  Usually, this means a browser-based UI with HTML, JavaScript, and CSS, but it could also use a plugin like Flash or Java applets.</w:t>
-      </w:r>
-    </w:p>
-    <w:p>
-      <w:pPr>
-        <w:pStyle w:val="Quote"/>
-        <w:rPr>
-          <w:rStyle w:val="SubtleEmphasis"/>
-        </w:rPr>
-      </w:pPr>
-      <w:r>
-        <w:rPr>
-          <w:rStyle w:val="SubtleEmphasis"/>
-        </w:rPr>
-        <w:t>(Remember those?  There are actually a few applet based apps still out there.)</w:t>
-      </w:r>
-    </w:p>
-    <w:p>
-      <w:r>
-        <w:t>Or it could more loosely mean applications that are connected via the web -- using an internet connection and HTTP -- with a traditional, client based UI.  But those are commonly called "Rich internet applications" to be more precise.</w:t>
-      </w:r>
-    </w:p>
-    <w:p>
-      <w:r>
-        <w:lastRenderedPageBreak/>
-        <w:t xml:space="preserve">Native mobile apps fall into the same category, although an increasing number of mobile apps are web based, or really just a native wrapper around a browser rendering engine </w:t>
-      </w:r>
-      <w:r>
-        <w:t>-</w:t>
-      </w:r>
-      <w:r>
-        <w:t xml:space="preserve">- such as </w:t>
-      </w:r>
-      <w:proofErr w:type="spellStart"/>
-      <w:r>
-        <w:t>WebKit</w:t>
-      </w:r>
-      <w:proofErr w:type="spellEnd"/>
-      <w:r>
-        <w:t>.</w:t>
-      </w:r>
-    </w:p>
-    <w:p>
-      <w:proofErr w:type="spellStart"/>
-      <w:r>
-        <w:t>Facebook</w:t>
-      </w:r>
-      <w:proofErr w:type="spellEnd"/>
-      <w:r>
-        <w:t xml:space="preserve">, famously, has focused on delivering a browser-based mobile </w:t>
-      </w:r>
-      <w:r>
-        <w:t xml:space="preserve">web </w:t>
-      </w:r>
-      <w:r>
-        <w:t xml:space="preserve">app.  </w:t>
-      </w:r>
-    </w:p>
-    <w:p>
-      <w:r>
-        <w:t xml:space="preserve">And there are frameworks, such as </w:t>
-      </w:r>
-      <w:proofErr w:type="spellStart"/>
-      <w:r>
-        <w:t>Phonegap</w:t>
-      </w:r>
-      <w:proofErr w:type="spellEnd"/>
-      <w:r>
-        <w:t xml:space="preserve"> and </w:t>
-      </w:r>
-      <w:proofErr w:type="spellStart"/>
-      <w:r>
-        <w:t>Sencha</w:t>
-      </w:r>
-      <w:proofErr w:type="spellEnd"/>
-      <w:r>
-        <w:t xml:space="preserve"> Touch that are blurring the line between native and web apps on mobile devices.</w:t>
-      </w:r>
-    </w:p>
-    <w:p>
-      <w:pPr>
-        <w:pStyle w:val="Heading3"/>
-      </w:pPr>
-      <w:r>
-        <w:t xml:space="preserve">How </w:t>
-      </w:r>
-      <w:r>
-        <w:t>are</w:t>
-      </w:r>
-      <w:r>
-        <w:t xml:space="preserve"> web applications differen</w:t>
-      </w:r>
-      <w:r>
-        <w:t>t from traditional applications?</w:t>
-      </w:r>
-    </w:p>
-    <w:p>
-      <w:r>
-        <w:t>But let's back up a bit and talk about the differences between web applications and traditional applications.</w:t>
-      </w:r>
-    </w:p>
-    <w:p>
-      <w:r>
-        <w:t xml:space="preserve">I've already touched on a couple obvious differences.  </w:t>
-      </w:r>
-    </w:p>
-    <w:p>
-      <w:r>
-        <w:t xml:space="preserve">First is </w:t>
-      </w:r>
-      <w:r>
-        <w:t xml:space="preserve">that it uses the network. </w:t>
-      </w:r>
-    </w:p>
-    <w:p>
-      <w:r>
-        <w:t xml:space="preserve">Of course there have been networked applications, even before the "web" as we know it was invented.  Client server apps date </w:t>
-      </w:r>
-      <w:r>
-        <w:t>back to the first teletypes.  And there are network apps that don't use the web -- using protocols such as FTP, or raw sockets.</w:t>
-      </w:r>
-    </w:p>
-    <w:p>
-      <w:r>
-        <w:t>But when I say "traditional apps",  I think of programs like Microsoft Word -- although it includes web connectivity these days (and an HTML renderer as well) -- but you know what I mean.</w:t>
-      </w:r>
-    </w:p>
-    <w:p>
-      <w:r>
-        <w:t>Another major difference is that web apps don't require installation.  That</w:t>
-      </w:r>
-      <w:r>
-        <w:t xml:space="preserve"> i</w:t>
-      </w:r>
-      <w:r>
-        <w:t xml:space="preserve">s a huge differentiator and a major </w:t>
-      </w:r>
-      <w:r>
-        <w:lastRenderedPageBreak/>
-        <w:t>benefit</w:t>
-      </w:r>
-      <w:r>
-        <w:t>.</w:t>
-      </w:r>
-      <w:r>
-        <w:t xml:space="preserve">  It saves a ton of IT headaches, and it saves vendors money.  No CD</w:t>
-      </w:r>
-      <w:r>
-        <w:t xml:space="preserve">s, no cardboard boxes, and no retail stores needed. </w:t>
-      </w:r>
-      <w:r>
-        <w:t xml:space="preserve">  </w:t>
-      </w:r>
-      <w:r>
-        <w:t>Although you can download traditional apps these days to</w:t>
-      </w:r>
-      <w:r>
-        <w:t>o</w:t>
-      </w:r>
-      <w:r>
-        <w:t>.</w:t>
-      </w:r>
-    </w:p>
-    <w:p>
-      <w:pPr>
-        <w:pStyle w:val="Quote"/>
-        <w:rPr>
-          <w:rStyle w:val="SubtleEmphasis"/>
-        </w:rPr>
-      </w:pPr>
-      <w:r>
-        <w:rPr>
-          <w:rStyle w:val="SubtleEmphasis"/>
-        </w:rPr>
-        <w:t xml:space="preserve">Hmm... maybe my </w:t>
-      </w:r>
-      <w:r>
-        <w:rPr>
-          <w:rStyle w:val="SubtleEmphasis"/>
-        </w:rPr>
-        <w:t xml:space="preserve">analogy </w:t>
-      </w:r>
-      <w:r>
-        <w:rPr>
-          <w:rStyle w:val="SubtleEmphasis"/>
-        </w:rPr>
-        <w:t>need</w:t>
-      </w:r>
-      <w:r>
-        <w:rPr>
-          <w:rStyle w:val="SubtleEmphasis"/>
-        </w:rPr>
-        <w:t>s</w:t>
-      </w:r>
-      <w:r>
-        <w:rPr>
-          <w:rStyle w:val="SubtleEmphasis"/>
-        </w:rPr>
-        <w:t xml:space="preserve"> a little more thought.</w:t>
-      </w:r>
-    </w:p>
-    <w:p>
-      <w:pPr>
-        <w:pStyle w:val="Heading3"/>
-      </w:pPr>
-      <w:r>
-        <w:t>What are the d</w:t>
-      </w:r>
-      <w:r>
-        <w:t>ifferences between web sites and web applications</w:t>
-      </w:r>
-      <w:r>
-        <w:t>?</w:t>
-      </w:r>
-    </w:p>
-    <w:p>
-      <w:pPr>
-        <w:pStyle w:val="Heading3"/>
-      </w:pPr>
-      <w:r>
-        <w:t>What are the d</w:t>
-      </w:r>
-      <w:r>
-        <w:t>ifferences between web applications and web services</w:t>
-      </w:r>
-      <w:r>
-        <w:t>?</w:t>
-      </w:r>
-    </w:p>
-    <w:p>
-      <w:pPr>
-        <w:pStyle w:val="Heading3"/>
-      </w:pPr>
-      <w:r>
-        <w:t xml:space="preserve">How </w:t>
-      </w:r>
-      <w:r>
-        <w:t xml:space="preserve">do </w:t>
-      </w:r>
-      <w:r>
-        <w:t>web services compliment web apps</w:t>
-      </w:r>
-      <w:r>
-        <w:t>?</w:t>
-      </w:r>
-    </w:p>
-    <w:p>
-      <w:pPr>
-        <w:pStyle w:val="Heading2"/>
-      </w:pPr>
-      <w:r>
-        <w:t>About Testing</w:t>
-      </w:r>
-    </w:p>
-    <w:p>
-      <w:pPr>
-        <w:pStyle w:val="Heading3"/>
-      </w:pPr>
-      <w:r>
-        <w:t xml:space="preserve">Types of </w:t>
-      </w:r>
-      <w:r>
-        <w:t>t</w:t>
-      </w:r>
-      <w:r>
-        <w:t>esting</w:t>
-      </w:r>
-    </w:p>
-    <w:p>
-      <w:pPr>
-        <w:pStyle w:val="Heading3"/>
-      </w:pPr>
-      <w:r>
-        <w:t xml:space="preserve">Testing </w:t>
-      </w:r>
-      <w:r>
-        <w:t>p</w:t>
-      </w:r>
-      <w:r>
-        <w:t>erspectives</w:t>
-      </w:r>
-    </w:p>
-    <w:p>
-      <w:r>
-        <w:t xml:space="preserve">There are many different types of testing, and there are many different perspectives </w:t>
-      </w:r>
-      <w:r>
-        <w:t>to testing.  To some extent, your testing perspective determines what type of tests you want to perform.</w:t>
-      </w:r>
-    </w:p>
-    <w:p>
-      <w:r>
-        <w:t>What do I mean by perspectives?</w:t>
-      </w:r>
-    </w:p>
-    <w:p>
-      <w:r>
-        <w:t xml:space="preserve">I mean the goal of the tester.  </w:t>
-      </w:r>
-    </w:p>
-    <w:p>
-      <w:r>
-        <w:t xml:space="preserve">Is the goal to verify that the application is working according to spec?  To validate that an assumption about the user's preferences is correct?  To find bugs and discover </w:t>
-      </w:r>
-      <w:r>
-        <w:lastRenderedPageBreak/>
-        <w:t>undocumented features? To try to find out potential ways an application can be broken.</w:t>
-      </w:r>
-    </w:p>
-    <w:p>
-      <w:r>
-        <w:t xml:space="preserve"> These are some common goals:</w:t>
-      </w:r>
-    </w:p>
-    <w:p>
-      <w:pPr>
-        <w:pStyle w:val="ListParagraph"/>
-      </w:pPr>
-      <w:r>
-        <w:t>Verification</w:t>
-      </w:r>
-    </w:p>
-    <w:p>
-      <w:pPr>
-        <w:pStyle w:val="ListParagraph"/>
-      </w:pPr>
-      <w:r>
-        <w:t>Validation</w:t>
-      </w:r>
-    </w:p>
-    <w:p>
-      <w:pPr>
-        <w:pStyle w:val="ListParagraph"/>
-      </w:pPr>
-      <w:r>
-        <w:t>Exploratory</w:t>
-      </w:r>
-    </w:p>
-    <w:p>
-      <w:pPr>
-        <w:pStyle w:val="ListParagraph"/>
-      </w:pPr>
-      <w:r>
-        <w:t>Destructive</w:t>
-      </w:r>
-    </w:p>
-    <w:p>
-      <w:r>
-        <w:t>There are several contexts that influence your goals and different people tend to think in different contexts.</w:t>
-      </w:r>
-    </w:p>
-    <w:p>
-      <w:r>
-        <w:rPr>
-          <w:b/>
-        </w:rPr>
-        <w:t>Functionality</w:t>
-      </w:r>
-      <w:r>
-        <w:t xml:space="preserve"> - Developers are concerned with implementing the functionality as described.  Testers often concentrate on verifying that something works as documented.</w:t>
-      </w:r>
-    </w:p>
-    <w:p>
-      <w:r>
-        <w:rPr>
-          <w:b/>
-        </w:rPr>
-        <w:t>Presentation</w:t>
-      </w:r>
-      <w:r>
-        <w:t xml:space="preserve"> - Designers care a lot about presentation.</w:t>
-      </w:r>
-      <w:r>
-        <w:t xml:space="preserve">  Presentation bugs are often easy to find, because we are visual people.  Layout is a big part of presentation, but typos could also fall into this category.  </w:t>
-      </w:r>
-      <w:r>
-        <w:t xml:space="preserve">I don't just mean verifying a pixel perfect re-creation of some Photoshop mockup or letter perfect adherence to </w:t>
-      </w:r>
-      <w:r>
-        <w:t xml:space="preserve">marketing </w:t>
-      </w:r>
-      <w:r>
-        <w:t>copy.</w:t>
-      </w:r>
-      <w:r>
-        <w:t xml:space="preserve">  There is also a degree of subjectivity in testing presentation, and it can be a matter of taste.  </w:t>
-      </w:r>
-    </w:p>
-    <w:p>
-      <w:pPr>
-        <w:pStyle w:val="Quote"/>
-        <w:rPr>
-          <w:rStyle w:val="SubtleEmphasis"/>
-        </w:rPr>
-      </w:pPr>
-      <w:r>
-        <w:rPr>
-          <w:rStyle w:val="SubtleEmphasis"/>
-        </w:rPr>
-        <w:t>Don't get involved in a battle of taste with a designer.  They're stubborn and prone using to obscure references.</w:t>
-      </w:r>
-    </w:p>
-    <w:p>
-      <w:r>
-        <w:rPr>
-          <w:b/>
-        </w:rPr>
-        <w:t>Usability</w:t>
-      </w:r>
-      <w:r>
-        <w:t xml:space="preserve"> - Presentation often intersects with usability.  While taste is subjective, usability is not.  Although it is notoriously hard to test accurately, because subjective values may sometimes override empirical ones.  </w:t>
-      </w:r>
-    </w:p>
-    <w:p>
-      <w:r>
-        <w:lastRenderedPageBreak/>
-        <w:t xml:space="preserve">A usability expert can argue all day how the position of a menu or button is more efficient and have the data from testing to back her up, but sometimes it just looks better </w:t>
-      </w:r>
-      <w:r>
-        <w:rPr>
-          <w:i/>
-        </w:rPr>
-        <w:t>over there</w:t>
-      </w:r>
-      <w:r>
-        <w:t xml:space="preserve">. </w:t>
-      </w:r>
-    </w:p>
-    <w:p>
-      <w:r>
-        <w:rPr>
-          <w:b/>
-        </w:rPr>
-        <w:t>Feasibility</w:t>
-      </w:r>
-      <w:r>
-        <w:t xml:space="preserve"> - Architects and engineers often do feasibility studies before embarking on the design.  Feasibility seeks to uncover the strengths and weaknesses of a proposed idea.  A project might be cool, but it might not be feasible based on budget or time constraints, or other practical considerations.</w:t>
-      </w:r>
-    </w:p>
-    <w:p>
-      <w:r>
-        <w:t>Although sometimes it's impossible to know how feasible something is unless you try it -- especially with something intangible like software -- and so we often find ourselves following the advice of "Build it and (see if) they will come."</w:t>
-      </w:r>
-    </w:p>
-    <w:p>
-      <w:r>
-        <w:rPr>
-          <w:b/>
-        </w:rPr>
-        <w:t>Compliance</w:t>
-      </w:r>
-      <w:r>
-        <w:t xml:space="preserve"> - Lawyers and accountants are often concerned with regulatory compliance.  A good architect might also be strict about compliance to published standards and established best practices.  </w:t>
-      </w:r>
-    </w:p>
-    <w:p>
-      <w:r>
-        <w:t xml:space="preserve">Sarbanes-Oxley was a regulation that caused a lot of extra work for testers.  The daylight savings time changes a few years back also caused quite a few headaches.  </w:t>
+        <w:t>Time-sharing and Teletype</w:t>
+      </w:r>
+    </w:p>
+    <w:p>
+      <w:r>
+        <w:t>In 1957, the first timesharing computers were built, partially in response to the fact that computers were so big, and so hot, and so delicate and fragile, that they needed to be in their own room.</w:t>
+      </w:r>
+    </w:p>
+    <w:p>
+      <w:r>
+        <w:t xml:space="preserve">They were connected via teletypes, which were a sort of typewriter that sent messages over an electrical circuit.  The </w:t>
+      </w:r>
+      <w:r>
+        <w:t>concept</w:t>
+      </w:r>
+      <w:r>
+        <w:t xml:space="preserve"> dates back to the original Morse code telegraph developed by Samuel B. Morse in 1846</w:t>
+      </w:r>
+    </w:p>
+    <w:p>
+      <w:r>
+        <w:t>Teletypes had been in existence since the early 1900s but even during World War 2 in the 1940s most cabled and radio communication was by Morse code.</w:t>
       </w:r>
     </w:p>
     <w:p>
@@ -1522,342 +1786,17 @@
           <w:sz w:val="24"/>
           <w:szCs w:val="24"/>
         </w:rPr>
-        <w:t>And some of you graybeards right remember issues around Y2K compliance.</w:t>
-      </w:r>
-    </w:p>
-    <w:p>
-      <w:r>
-        <w:rPr>
-          <w:b/>
-        </w:rPr>
-        <w:t>Compatibility</w:t>
-      </w:r>
-      <w:r>
-        <w:t xml:space="preserve"> - Browser compatibility is the issue that comes to immediately to mind when I think of this context.</w:t>
-      </w:r>
-      <w:r>
-        <w:t xml:space="preserve"> It's one that seems to perennially come back to bite you.  If browser implementers were more concerned with compliance to standards -- and if standards weren't </w:t>
-      </w:r>
-      <w:r>
-        <w:lastRenderedPageBreak/>
-        <w:t>constantly changing -- this wouldn't be such a bane to front end developers and testers.</w:t>
-      </w:r>
-    </w:p>
-    <w:p>
-      <w:r>
-        <w:t xml:space="preserve">Another issue of compatibility is backwards compatibility with previous versions of the product - or versions of product artifacts -- like Microsoft Word documents.  </w:t>
-      </w:r>
-    </w:p>
-    <w:p>
-      <w:r>
-        <w:t xml:space="preserve">Compatibility and interoperability between different products and protocols are also an issue.  </w:t>
-      </w:r>
-    </w:p>
-    <w:p>
-      <w:r>
-        <w:t>SOAP is a protocol that was designed to help different web applications become compatible, but because of its complexity, it introduces other issues.  That's a big reason why REST web services are becoming more popular.</w:t>
-      </w:r>
-    </w:p>
-    <w:p>
-      <w:r>
-        <w:rPr>
-          <w:b/>
-        </w:rPr>
-        <w:t>Performance</w:t>
-      </w:r>
-      <w:r>
-        <w:rPr>
-          <w:b/>
-        </w:rPr>
-        <w:t xml:space="preserve"> &amp; Security </w:t>
-      </w:r>
-      <w:r>
-        <w:t xml:space="preserve">- These are often left out and ignored.  Sometimes they are forgotten, and sometimes they are traded for usability or time &amp; budget issues.  </w:t>
-      </w:r>
-    </w:p>
-    <w:p>
-      <w:r>
-        <w:t xml:space="preserve">Performance is hard to test for several reasons.  Not least that it's difficult to realistically simulate performance under load.  </w:t>
-      </w:r>
-    </w:p>
-    <w:p>
-      <w:r>
-        <w:t>Computer scientist Donald Knuth famously said that "premature optimization is the root of all evil", by which he meant that it is difficult to optimize -- particularly for performance -- without real world data.</w:t>
-      </w:r>
-    </w:p>
-    <w:p>
-      <w:pPr>
-        <w:rPr>
-          <w:b/>
-        </w:rPr>
-      </w:pPr>
-      <w:r>
-        <w:t>Security is an issue operations people are often concerned with, but few others have the expertise to properly understand it.  And it's a simple fact that you can't anticipate every possible potential issue.</w:t>
-      </w:r>
-    </w:p>
-    <w:p>
-      <w:pPr>
-        <w:pStyle w:val="Heading3"/>
-      </w:pPr>
-      <w:r>
-        <w:t>Manual testing and test automation</w:t>
-      </w:r>
-    </w:p>
-    <w:p>
-      <w:pPr>
-        <w:rPr>
-          <w:rFonts w:eastAsiaTheme="majorEastAsia"/>
-        </w:rPr>
-      </w:pPr>
-      <w:r>
-        <w:rPr>
-          <w:rFonts w:eastAsiaTheme="majorEastAsia"/>
-        </w:rPr>
-        <w:lastRenderedPageBreak/>
-        <w:t>Exercise:</w:t>
-      </w:r>
-    </w:p>
-    <w:p>
-      <w:pPr>
-        <w:rPr>
-          <w:rFonts w:eastAsiaTheme="majorEastAsia"/>
-        </w:rPr>
-      </w:pPr>
-      <w:r>
-        <w:rPr>
-          <w:rFonts w:eastAsiaTheme="majorEastAsia"/>
-        </w:rPr>
-        <w:t>Exploratory testing Hello World</w:t>
-      </w:r>
-    </w:p>
-    <w:p>
-      <w:pPr>
-        <w:pStyle w:val="Heading1"/>
-      </w:pPr>
-      <w:r>
-        <w:lastRenderedPageBreak/>
-        <w:t xml:space="preserve">A technical understanding </w:t>
-      </w:r>
-      <w:r>
-        <w:br/>
-      </w:r>
-      <w:r>
-        <w:t>of the web</w:t>
-      </w:r>
-    </w:p>
-    <w:p>
-      <w:pPr>
-        <w:pStyle w:val="Quote"/>
-        <w:rPr>
-          <w:rStyle w:val="Emphasis"/>
-        </w:rPr>
-      </w:pPr>
-      <w:r>
-        <w:rPr>
-          <w:rStyle w:val="Emphasis"/>
-        </w:rPr>
-        <w:t xml:space="preserve">From the top down: </w:t>
-      </w:r>
-    </w:p>
-    <w:p>
-      <w:pPr>
-        <w:pStyle w:val="Quote"/>
-        <w:rPr>
-          <w:rStyle w:val="Emphasis"/>
-        </w:rPr>
-      </w:pPr>
-      <w:r>
-        <w:rPr>
-          <w:rStyle w:val="Emphasis"/>
-        </w:rPr>
-        <w:t>Browser, HTML, HTTP</w:t>
-      </w:r>
-      <w:r>
-        <w:rPr>
-          <w:rStyle w:val="Emphasis"/>
-        </w:rPr>
-        <w:t xml:space="preserve"> protocol</w:t>
-      </w:r>
-      <w:r>
-        <w:rPr>
-          <w:rStyle w:val="Emphasis"/>
-        </w:rPr>
-        <w:t>, TCP/IP,</w:t>
-      </w:r>
-      <w:r>
-        <w:rPr>
-          <w:rStyle w:val="Emphasis"/>
-        </w:rPr>
-        <w:t xml:space="preserve"> sockets,</w:t>
-      </w:r>
-      <w:r>
-        <w:rPr>
-          <w:rStyle w:val="Emphasis"/>
-        </w:rPr>
-        <w:t xml:space="preserve"> DNS, routing</w:t>
-      </w:r>
-      <w:r>
-        <w:rPr>
-          <w:rStyle w:val="Emphasis"/>
-        </w:rPr>
-        <w:t>.</w:t>
-      </w:r>
-      <w:r>
-        <w:rPr>
-          <w:rStyle w:val="Emphasis"/>
-        </w:rPr>
-        <w:t xml:space="preserve"> </w:t>
-      </w:r>
-    </w:p>
-    <w:p>
-      <w:r>
-        <w:t>I want to go over the building blocks of a web application.  Not just the widgets and HTML</w:t>
-      </w:r>
-      <w:r>
-        <w:t xml:space="preserve"> &amp; JavaScript source files</w:t>
-      </w:r>
-      <w:r>
-        <w:t xml:space="preserve">, but the underlying architecture, from packets </w:t>
-      </w:r>
-      <w:r>
-        <w:t>on up to pixels, so we can test it from various perspectives.</w:t>
-      </w:r>
-    </w:p>
-    <w:p>
-      <w:r>
-        <w:t>While it would be tedious to do all of testing at such a low level, sometimes it is useful in troubleshooting difficult problems.  And thinking of how the bits move will sometimes help you in planning for security or performance optimizations.</w:t>
-      </w:r>
-    </w:p>
-    <w:p>
-      <w:r>
-        <w:t xml:space="preserve">Going over the basics of HTTP </w:t>
-      </w:r>
-    </w:p>
-    <w:p>
-      <w:r>
-        <w:t>Much of this may already be familiar to you, but bear with me.</w:t>
-      </w:r>
-    </w:p>
-    <w:p/>
-    <w:p>
-      <w:pPr>
-        <w:pStyle w:val="Heading2"/>
-      </w:pPr>
-      <w:r>
-        <w:t>A brief history of the internet</w:t>
-      </w:r>
-    </w:p>
-    <w:p>
-      <w:r>
-        <w:t xml:space="preserve">Before we begin talking about </w:t>
-      </w:r>
-      <w:r>
-        <w:t>anything else</w:t>
-      </w:r>
-      <w:r>
-        <w:t xml:space="preserve">, I'm going to give you a </w:t>
-      </w:r>
-      <w:r>
-        <w:t>brief history lesson.</w:t>
-      </w:r>
-    </w:p>
-    <w:p>
-      <w:pPr>
-        <w:pStyle w:val="Quote"/>
-        <w:rPr>
-          <w:rStyle w:val="SubtleEmphasis"/>
-        </w:rPr>
-      </w:pPr>
-      <w:r>
-        <w:rPr>
-          <w:rStyle w:val="SubtleEmphasis"/>
-        </w:rPr>
-        <w:t>Once upon a time:</w:t>
-      </w:r>
-    </w:p>
-    <w:p>
-      <w:pPr>
-        <w:pStyle w:val="Quote"/>
-      </w:pPr>
-      <w:r>
-        <w:rPr>
-          <w:rStyle w:val="SubtleEmphasis"/>
-        </w:rPr>
-        <w:t>back when computers used punch cards and teletype</w:t>
-      </w:r>
-      <w:r>
-        <w:rPr>
-          <w:rStyle w:val="SubtleEmphasis"/>
-        </w:rPr>
-        <w:br/>
-        <w:t>when Pac Man was the coolest game in the world (it still is)</w:t>
-      </w:r>
-      <w:r>
-        <w:rPr>
-          <w:rStyle w:val="SubtleEmphasis"/>
-        </w:rPr>
-        <w:br/>
-        <w:t>before the Y2K disaster brought about the apocalypse</w:t>
-      </w:r>
-      <w:r>
-        <w:t xml:space="preserve"> </w:t>
-      </w:r>
-    </w:p>
-    <w:p>
-      <w:r>
-        <w:lastRenderedPageBreak/>
-        <w:t xml:space="preserve">When I was just getting into web development every computer book, whether it was about databases or HTML had a history of the internet in chapter 1.  </w:t>
-      </w:r>
-    </w:p>
-    <w:p>
-      <w:r>
-        <w:t>I don't know if it was just to pad the pages (believe me, the books were thick enough already) or because the internet was so new and cool that everyone wanted to explain it.  But every book had it.</w:t>
-      </w:r>
-    </w:p>
-    <w:p>
-      <w:r>
-        <w:t>And in nostalgia for my youth, I'm going to do it too.</w:t>
-      </w:r>
-    </w:p>
-    <w:p>
-      <w:pPr>
-        <w:pStyle w:val="Heading3"/>
-      </w:pPr>
-      <w:r>
-        <w:t>Time-sharing and Teletype</w:t>
-      </w:r>
-    </w:p>
-    <w:p>
-      <w:r>
-        <w:t>In 1957, the first timesharing computers were built, partially in response to the fact that computers were so big, and so hot, and so delicate and fragile, that they needed to be in their own room.</w:t>
-      </w:r>
-    </w:p>
-    <w:p>
-      <w:r>
-        <w:t xml:space="preserve">They were connected via teletypes, which were a sort of typewriter that sent messages over an electrical circuit.  The </w:t>
-      </w:r>
-      <w:r>
-        <w:t>concept</w:t>
-      </w:r>
-      <w:r>
-        <w:t xml:space="preserve"> dates back to the original Morse code telegraph developed by Samuel B. Morse in 1846</w:t>
-      </w:r>
-    </w:p>
-    <w:p>
-      <w:r>
-        <w:t>Teletypes had been in existence since the early 1900s but even during World War 2 in the 1940s most cabled and radio communication was by Morse code.</w:t>
-      </w:r>
-    </w:p>
-    <w:p>
-      <w:pPr>
+        <w:t xml:space="preserve">dut-dut-dut  </w:t>
+      </w:r>
+      <w:r>
         <w:rPr>
           <w:rStyle w:val="SubtleEmphasis"/>
           <w:i/>
           <w:sz w:val="24"/>
           <w:szCs w:val="24"/>
         </w:rPr>
-      </w:pPr>
-      <w:proofErr w:type="spellStart"/>
+        <w:t>d</w:t>
+      </w:r>
       <w:r>
         <w:rPr>
           <w:rStyle w:val="SubtleEmphasis"/>
@@ -1865,9 +1804,8 @@
           <w:sz w:val="24"/>
           <w:szCs w:val="24"/>
         </w:rPr>
-        <w:t>dut-dut-dut</w:t>
-      </w:r>
-      <w:proofErr w:type="spellEnd"/>
+        <w:t>ee-</w:t>
+      </w:r>
       <w:r>
         <w:rPr>
           <w:rStyle w:val="SubtleEmphasis"/>
@@ -1875,9 +1813,8 @@
           <w:sz w:val="24"/>
           <w:szCs w:val="24"/>
         </w:rPr>
-        <w:t xml:space="preserve">  </w:t>
-      </w:r>
-      <w:proofErr w:type="spellStart"/>
+        <w:t>d</w:t>
+      </w:r>
       <w:r>
         <w:rPr>
           <w:rStyle w:val="SubtleEmphasis"/>
@@ -1885,7 +1822,7 @@
           <w:sz w:val="24"/>
           <w:szCs w:val="24"/>
         </w:rPr>
-        <w:t>d</w:t>
+        <w:t>ee-</w:t>
       </w:r>
       <w:r>
         <w:rPr>
@@ -1894,7 +1831,7 @@
           <w:sz w:val="24"/>
           <w:szCs w:val="24"/>
         </w:rPr>
-        <w:t>ee-</w:t>
+        <w:t>d</w:t>
       </w:r>
       <w:r>
         <w:rPr>
@@ -1903,7 +1840,7 @@
           <w:sz w:val="24"/>
           <w:szCs w:val="24"/>
         </w:rPr>
-        <w:t>d</w:t>
+        <w:t>ee</w:t>
       </w:r>
       <w:r>
         <w:rPr>
@@ -1912,7 +1849,7 @@
           <w:sz w:val="24"/>
           <w:szCs w:val="24"/>
         </w:rPr>
-        <w:t>ee-</w:t>
+        <w:t xml:space="preserve"> </w:t>
       </w:r>
       <w:r>
         <w:rPr>
@@ -1921,18 +1858,52 @@
           <w:sz w:val="24"/>
           <w:szCs w:val="24"/>
         </w:rPr>
-        <w:t>d</w:t>
-      </w:r>
-      <w:r>
+        <w:t xml:space="preserve"> dut-dut-dut</w:t>
+      </w:r>
+    </w:p>
+    <w:p>
+      <w:r>
+        <w:t>This was because teletypes were not reliable enough and they needed a separate wire to communicate each letter.</w:t>
+      </w:r>
+    </w:p>
+    <w:p>
+      <w:r>
+        <w:t>But if all you had to do was run the cable from one room to another in the same, it became practical.</w:t>
+      </w:r>
+    </w:p>
+    <w:p>
+      <w:r>
+        <w:lastRenderedPageBreak/>
+        <w:t>Some computers had multiple teletype terminals for convenience</w:t>
+      </w:r>
+      <w:r>
+        <w:t xml:space="preserve">  in different locations, but only one could operate at a time.  This was because early computers only operated by batch processing.  Every command was linear and so you had to wait for the current batch of commands to complete before yours could execute.</w:t>
+      </w:r>
+    </w:p>
+    <w:p>
+      <w:r>
+        <w:t>So timesharing was invented.  Computers had gotten so fast that they could perform calculations faster than a human could type them in (or feed the instructions via punch card.)</w:t>
+      </w:r>
+    </w:p>
+    <w:p>
+      <w:r>
+        <w:t>Punch cards were used alongside teletypes.  Although they were less convenient than typing commands, a punch card provided a way of storing a program -- because computers didn't have magnetic disks -- or if they did, they were very expensive.</w:t>
+      </w:r>
+    </w:p>
+    <w:p>
+      <w:r>
+        <w:t>Some teletypes also had the option of punching the command sequence as you typed, but since the terminals were expensive, a separate device was typically used as a card puncher, and then you could feed the card into the teletype that would read it and send the signals to the big computer in the sealed room.</w:t>
+      </w:r>
+    </w:p>
+    <w:p>
+      <w:pPr>
         <w:rPr>
           <w:rStyle w:val="SubtleEmphasis"/>
           <w:i/>
           <w:sz w:val="24"/>
           <w:szCs w:val="24"/>
         </w:rPr>
-        <w:t>ee</w:t>
-      </w:r>
-      <w:proofErr w:type="spellEnd"/>
+      </w:pPr>
       <w:r>
         <w:rPr>
           <w:rStyle w:val="SubtleEmphasis"/>
@@ -1940,7 +1911,7 @@
           <w:sz w:val="24"/>
           <w:szCs w:val="24"/>
         </w:rPr>
-        <w:t xml:space="preserve"> </w:t>
+        <w:t>I remember when Grace Hopper di</w:t>
       </w:r>
       <w:r>
         <w:rPr>
@@ -1949,9 +1920,8 @@
           <w:sz w:val="24"/>
           <w:szCs w:val="24"/>
         </w:rPr>
-        <w:t xml:space="preserve"> </w:t>
-      </w:r>
-      <w:proofErr w:type="spellStart"/>
+        <w:t>scovered the first computer bug --</w:t>
+      </w:r>
       <w:r>
         <w:rPr>
           <w:rStyle w:val="SubtleEmphasis"/>
@@ -1959,53 +1929,17 @@
           <w:sz w:val="24"/>
           <w:szCs w:val="24"/>
         </w:rPr>
-        <w:t>dut-dut-dut</w:t>
-      </w:r>
-      <w:proofErr w:type="spellEnd"/>
-    </w:p>
-    <w:p>
-      <w:r>
-        <w:t>This was because teletypes were not reliable enough and they needed a separate wire to communicate each letter.</w:t>
-      </w:r>
-    </w:p>
-    <w:p>
-      <w:r>
-        <w:t>But if all you had to do was run the cable from one room to another in the same, it became practical.</w:t>
-      </w:r>
-    </w:p>
-    <w:p>
-      <w:r>
-        <w:lastRenderedPageBreak/>
-        <w:t>Some computers had multiple teletype terminals for convenience</w:t>
-      </w:r>
-      <w:r>
-        <w:t xml:space="preserve">  in different locations, but only one could operate at a time.  This was because early computers only operated by batch processing.  Every command was linear and so you had to wait for the current batch of commands to complete before yours could execute.</w:t>
-      </w:r>
-    </w:p>
-    <w:p>
-      <w:r>
-        <w:t>So timesharing was invented.  Computers had gotten so fast that they could perform calculations faster than a human could type them in (or feed the instructions via punch card.)</w:t>
-      </w:r>
-    </w:p>
-    <w:p>
-      <w:r>
-        <w:t>Punch cards were used alongside teletypes.  Although they were less convenient than typing commands, a punch card provided a way of storing a program -- because computers didn't have magnetic disks -- or if they did, they were very expensive.</w:t>
-      </w:r>
-    </w:p>
-    <w:p>
-      <w:r>
-        <w:t>Some teletypes also had the option of punching the command sequence as you typed, but since the terminals were expensive, a separate device was typically used as a card puncher, and then you could feed the card into the teletype that would read it and send the signals to the big computer in the sealed room.</w:t>
-      </w:r>
-    </w:p>
-    <w:p>
-      <w:pPr>
+        <w:t xml:space="preserve"> a moth </w:t>
+      </w:r>
+      <w:r>
         <w:rPr>
           <w:rStyle w:val="SubtleEmphasis"/>
           <w:i/>
           <w:sz w:val="24"/>
           <w:szCs w:val="24"/>
         </w:rPr>
-      </w:pPr>
+        <w:t>caught in the relay between vacu</w:t>
+      </w:r>
       <w:r>
         <w:rPr>
           <w:rStyle w:val="SubtleEmphasis"/>
@@ -2013,42 +1947,6 @@
           <w:sz w:val="24"/>
           <w:szCs w:val="24"/>
         </w:rPr>
-        <w:t>I remember when Grace Hopper di</w:t>
-      </w:r>
-      <w:r>
-        <w:rPr>
-          <w:rStyle w:val="SubtleEmphasis"/>
-          <w:i/>
-          <w:sz w:val="24"/>
-          <w:szCs w:val="24"/>
-        </w:rPr>
-        <w:t>scovered the first computer bug --</w:t>
-      </w:r>
-      <w:r>
-        <w:rPr>
-          <w:rStyle w:val="SubtleEmphasis"/>
-          <w:i/>
-          <w:sz w:val="24"/>
-          <w:szCs w:val="24"/>
-        </w:rPr>
-        <w:t xml:space="preserve"> a moth </w:t>
-      </w:r>
-      <w:r>
-        <w:rPr>
-          <w:rStyle w:val="SubtleEmphasis"/>
-          <w:i/>
-          <w:sz w:val="24"/>
-          <w:szCs w:val="24"/>
-        </w:rPr>
-        <w:t>caught in the relay between vacu</w:t>
-      </w:r>
-      <w:r>
-        <w:rPr>
-          <w:rStyle w:val="SubtleEmphasis"/>
-          <w:i/>
-          <w:sz w:val="24"/>
-          <w:szCs w:val="24"/>
-        </w:rPr>
         <w:t xml:space="preserve">um tubes... Ok, I'm not that old.  </w:t>
       </w:r>
     </w:p>
@@ -2330,15 +2228,7 @@
     </w:p>
     <w:p>
       <w:r>
-        <w:t xml:space="preserve">But a number of private networks sprang up including Prodigy and </w:t>
-      </w:r>
-      <w:proofErr w:type="spellStart"/>
-      <w:r>
-        <w:t>CompuServ</w:t>
-      </w:r>
-      <w:proofErr w:type="spellEnd"/>
-      <w:r>
-        <w:t>.  You could use a phone cradled into a modem that converted audio signals into digital packets.   The term "modem" refers to this:  Modulator/Demodulator.</w:t>
+        <w:t>But a number of private networks sprang up including Prodigy and CompuServ.  You could use a phone cradled into a modem that converted audio signals into digital packets.   The term "modem" refers to this:  Modulator/Demodulator.</w:t>
       </w:r>
     </w:p>
     <w:p>
@@ -2834,39 +2724,176 @@
       </w:r>
     </w:p>
     <w:p>
-      <w:r>
-        <w:t xml:space="preserve">Exercise: </w:t>
-      </w:r>
-      <w:proofErr w:type="spellStart"/>
-      <w:r>
-        <w:t>nmap</w:t>
-      </w:r>
-      <w:proofErr w:type="spellEnd"/>
-      <w:r>
-        <w:t>/</w:t>
-      </w:r>
-      <w:proofErr w:type="spellStart"/>
-      <w:r>
-        <w:t>zenmap</w:t>
-      </w:r>
-      <w:proofErr w:type="spellEnd"/>
-      <w:r>
-        <w:t xml:space="preserve">, </w:t>
-      </w:r>
-      <w:proofErr w:type="spellStart"/>
-      <w:r>
-        <w:t>wireshark</w:t>
-      </w:r>
-      <w:proofErr w:type="spellEnd"/>
-      <w:r>
-        <w:t>, node socket example</w:t>
-      </w:r>
-    </w:p>
-    <w:p>
       <w:pPr>
         <w:pStyle w:val="Heading3"/>
       </w:pPr>
       <w:r>
+        <w:t>Ports</w:t>
+      </w:r>
+    </w:p>
+    <w:p>
+      <w:r>
+        <w:t>Exercise: nmap/zenmap, wireshark, node socket example</w:t>
+      </w:r>
+    </w:p>
+    <w:p>
+      <w:pPr>
+        <w:pStyle w:val="Heading3"/>
+      </w:pPr>
+      <w:r>
+        <w:t>Wireshark</w:t>
+      </w:r>
+    </w:p>
+    <w:p>
+      <w:r>
+        <w:t>Wireshark is a network analysis tool.</w:t>
+      </w:r>
+      <w:r>
+        <w:t xml:space="preserve"> </w:t>
+      </w:r>
+      <w:r>
+        <w:t>It is designed for monitoring network traffic.</w:t>
+      </w:r>
+      <w:r>
+        <w:t xml:space="preserve"> </w:t>
+      </w:r>
+      <w:r>
+        <w:t>It can be used to capture and analyze packets.</w:t>
+      </w:r>
+    </w:p>
+    <w:p>
+      <w:r>
+        <w:t>Let me launch wireshark.</w:t>
+      </w:r>
+    </w:p>
+    <w:p>
+      <w:r>
+        <w:t xml:space="preserve">List interfaces </w:t>
+      </w:r>
+    </w:p>
+    <w:p>
+      <w:pPr>
+        <w:ind w:firstLine="720"/>
+      </w:pPr>
+      <w:r>
+        <w:t>Use ipconfig to find the mac address of the device</w:t>
+      </w:r>
+    </w:p>
+    <w:p>
+      <w:pPr>
+        <w:pStyle w:val="ListParagraph"/>
+        <w:numPr>
+          <w:ilvl w:val="0"/>
+          <w:numId w:val="7"/>
+        </w:numPr>
+      </w:pPr>
+      <w:r>
+        <w:t>Select the devices you want to capture network traffic from – you can also select all</w:t>
+      </w:r>
+      <w:r>
+        <w:t>.</w:t>
+      </w:r>
+    </w:p>
+    <w:p>
+      <w:pPr>
+        <w:pStyle w:val="ListParagraph"/>
+        <w:numPr>
+          <w:ilvl w:val="0"/>
+          <w:numId w:val="7"/>
+        </w:numPr>
+      </w:pPr>
+      <w:r>
+        <w:t>Click start</w:t>
+      </w:r>
+    </w:p>
+    <w:p>
+      <w:pPr>
+        <w:pStyle w:val="ListParagraph"/>
+        <w:numPr>
+          <w:ilvl w:val="0"/>
+          <w:numId w:val="7"/>
+        </w:numPr>
+      </w:pPr>
+      <w:r>
+        <w:t>Go to google.com</w:t>
+      </w:r>
+    </w:p>
+    <w:p>
+      <w:pPr>
+        <w:pStyle w:val="ListParagraph"/>
+        <w:numPr>
+          <w:ilvl w:val="0"/>
+          <w:numId w:val="7"/>
+        </w:numPr>
+      </w:pPr>
+      <w:r>
+        <w:t>Click stop</w:t>
+      </w:r>
+    </w:p>
+    <w:p>
+      <w:r>
+        <w:t>You’re likely to have a lot of background noise so you can apply filters.</w:t>
+      </w:r>
+    </w:p>
+    <w:p>
+      <w:r>
+        <w:t>You can filter which packets you capture</w:t>
+      </w:r>
+      <w:r>
+        <w:t xml:space="preserve"> o</w:t>
+      </w:r>
+      <w:r>
+        <w:t>r just filter the packets displayed</w:t>
+      </w:r>
+    </w:p>
+    <w:p>
+      <w:r>
+        <w:lastRenderedPageBreak/>
+        <w:t>You can filter by</w:t>
+      </w:r>
+    </w:p>
+    <w:p>
+      <w:bookmarkStart w:id="0" w:name="_GoBack"/>
+      <w:bookmarkEnd w:id="0"/>
+      <w:r>
+        <w:tab/>
+        <w:t>protocol – TCP</w:t>
+      </w:r>
+    </w:p>
+    <w:p>
+      <w:r>
+        <w:tab/>
+        <w:t>port – 80</w:t>
+      </w:r>
+    </w:p>
+    <w:p>
+      <w:r>
+        <w:tab/>
+      </w:r>
+    </w:p>
+    <w:p>
+      <w:r>
+        <w:t>You can see the actual packets down below</w:t>
+      </w:r>
+    </w:p>
+    <w:p>
+      <w:r>
+        <w:tab/>
+        <w:t xml:space="preserve">broken down by byte &amp; word (8 bits, </w:t>
+      </w:r>
+    </w:p>
+    <w:p>
+      <w:r>
+        <w:tab/>
+        <w:t>in hex and ascii</w:t>
+      </w:r>
+    </w:p>
+    <w:p/>
+    <w:p>
+      <w:pPr>
+        <w:pStyle w:val="Heading3"/>
+      </w:pPr>
+      <w:r>
         <w:t>Routing</w:t>
       </w:r>
     </w:p>
@@ -2880,13 +2907,8 @@
     </w:p>
     <w:p>
       <w:r>
-        <w:t xml:space="preserve">Exercise: ping, traceroute, </w:t>
-      </w:r>
-      <w:proofErr w:type="spellStart"/>
-      <w:r>
-        <w:t>nslookup</w:t>
-      </w:r>
-      <w:proofErr w:type="spellEnd"/>
+        <w:t>Exercise: ping, traceroute, nslookup</w:t>
+      </w:r>
     </w:p>
     <w:p>
       <w:pPr>
@@ -2936,6 +2958,7 @@
         <w:pStyle w:val="Heading3"/>
       </w:pPr>
       <w:r>
+        <w:lastRenderedPageBreak/>
         <w:t>JavaScript</w:t>
       </w:r>
     </w:p>
@@ -2944,8 +2967,107 @@
         <w:pStyle w:val="Heading2"/>
       </w:pPr>
       <w:r>
+        <w:t>Servers</w:t>
+      </w:r>
+    </w:p>
+    <w:p>
+      <w:pPr>
+        <w:pStyle w:val="Heading3"/>
+      </w:pPr>
+      <w:r>
+        <w:t>Web Servers</w:t>
+      </w:r>
+    </w:p>
+    <w:p>
+      <w:pPr>
+        <w:pStyle w:val="Heading3"/>
+      </w:pPr>
+      <w:r>
+        <w:t>App Servers</w:t>
+      </w:r>
+    </w:p>
+    <w:p>
+      <w:pPr>
+        <w:pStyle w:val="Heading3"/>
+      </w:pPr>
+      <w:r>
+        <w:t>MVC</w:t>
+      </w:r>
+      <w:r>
+        <w:tab/>
+      </w:r>
+    </w:p>
+    <w:p>
+      <w:pPr>
+        <w:pStyle w:val="Heading2"/>
+      </w:pPr>
+      <w:r>
+        <w:t>Web architecture</w:t>
+      </w:r>
+    </w:p>
+    <w:p>
+      <w:pPr>
+        <w:pStyle w:val="Heading3"/>
+      </w:pPr>
+      <w:r>
+        <w:t>N-Tier</w:t>
+      </w:r>
+    </w:p>
+    <w:p>
+      <w:pPr>
+        <w:pStyle w:val="Heading3"/>
+      </w:pPr>
+      <w:r>
+        <w:t>Horizontal scaling</w:t>
+      </w:r>
+    </w:p>
+    <w:p>
+      <w:pPr>
+        <w:pStyle w:val="Heading3"/>
+      </w:pPr>
+      <w:r>
+        <w:t>Shared nothing</w:t>
+      </w:r>
+    </w:p>
+    <w:p>
+      <w:pPr>
+        <w:pStyle w:val="Heading3"/>
+      </w:pPr>
+      <w:r>
+        <w:t>Load balancers</w:t>
+      </w:r>
+    </w:p>
+    <w:p>
+      <w:pPr>
+        <w:pStyle w:val="Heading3"/>
+      </w:pPr>
+      <w:r>
+        <w:t>Sessions</w:t>
+      </w:r>
+    </w:p>
+    <w:p>
+      <w:pPr>
+        <w:pStyle w:val="Heading3"/>
+      </w:pPr>
+      <w:r>
+        <w:t>Server side caching</w:t>
+      </w:r>
+    </w:p>
+    <w:p>
+      <w:pPr>
+        <w:pStyle w:val="Heading3"/>
+      </w:pPr>
+      <w:r>
+        <w:t>Network Caching</w:t>
+      </w:r>
+    </w:p>
+    <w:p>
+      <w:pPr>
+        <w:pStyle w:val="Heading2"/>
+      </w:pPr>
+      <w:r>
         <w:lastRenderedPageBreak/>
-        <w:t>Servers</w:t>
+        <w:t>Security</w:t>
       </w:r>
     </w:p>
     <w:p>
@@ -2953,7 +3075,7 @@
         <w:pStyle w:val="Heading3"/>
       </w:pPr>
       <w:r>
-        <w:t>Web Servers</w:t>
+        <w:t>Firewalls</w:t>
       </w:r>
     </w:p>
     <w:p>
@@ -2961,106 +3083,6 @@
         <w:pStyle w:val="Heading3"/>
       </w:pPr>
       <w:r>
-        <w:t>App Servers</w:t>
-      </w:r>
-    </w:p>
-    <w:p>
-      <w:pPr>
-        <w:pStyle w:val="Heading3"/>
-      </w:pPr>
-      <w:r>
-        <w:t>MVC</w:t>
-      </w:r>
-      <w:r>
-        <w:tab/>
-      </w:r>
-    </w:p>
-    <w:p>
-      <w:pPr>
-        <w:pStyle w:val="Heading2"/>
-      </w:pPr>
-      <w:r>
-        <w:t>Web architecture</w:t>
-      </w:r>
-    </w:p>
-    <w:p>
-      <w:pPr>
-        <w:pStyle w:val="Heading3"/>
-      </w:pPr>
-      <w:r>
-        <w:t>N-Tier</w:t>
-      </w:r>
-    </w:p>
-    <w:p>
-      <w:pPr>
-        <w:pStyle w:val="Heading3"/>
-      </w:pPr>
-      <w:r>
-        <w:t>Horizontal scaling</w:t>
-      </w:r>
-    </w:p>
-    <w:p>
-      <w:pPr>
-        <w:pStyle w:val="Heading3"/>
-      </w:pPr>
-      <w:r>
-        <w:t>Shared nothing</w:t>
-      </w:r>
-    </w:p>
-    <w:p>
-      <w:pPr>
-        <w:pStyle w:val="Heading3"/>
-      </w:pPr>
-      <w:r>
-        <w:t>Load balancers</w:t>
-      </w:r>
-    </w:p>
-    <w:p>
-      <w:pPr>
-        <w:pStyle w:val="Heading3"/>
-      </w:pPr>
-      <w:r>
-        <w:t>Sessions</w:t>
-      </w:r>
-    </w:p>
-    <w:p>
-      <w:pPr>
-        <w:pStyle w:val="Heading3"/>
-      </w:pPr>
-      <w:r>
-        <w:t>Server side caching</w:t>
-      </w:r>
-    </w:p>
-    <w:p>
-      <w:pPr>
-        <w:pStyle w:val="Heading3"/>
-      </w:pPr>
-      <w:r>
-        <w:t>Network Caching</w:t>
-      </w:r>
-    </w:p>
-    <w:p>
-      <w:pPr>
-        <w:pStyle w:val="Heading2"/>
-      </w:pPr>
-      <w:r>
-        <w:t>Security</w:t>
-      </w:r>
-    </w:p>
-    <w:p>
-      <w:pPr>
-        <w:pStyle w:val="Heading3"/>
-      </w:pPr>
-      <w:r>
-        <w:t>Firewalls</w:t>
-      </w:r>
-    </w:p>
-    <w:p>
-      <w:pPr>
-        <w:pStyle w:val="Heading3"/>
-      </w:pPr>
-      <w:r>
-        <w:lastRenderedPageBreak/>
         <w:t>DMZ</w:t>
       </w:r>
     </w:p>
@@ -3129,16 +3151,14 @@
       </w:r>
     </w:p>
     <w:p>
-      <w:proofErr w:type="spellStart"/>
       <w:r>
         <w:t>JQuery</w:t>
       </w:r>
-      <w:proofErr w:type="spellEnd"/>
     </w:p>
     <w:p/>
     <w:sectPr>
-      <w:headerReference w:type="default" r:id="rId10"/>
-      <w:footerReference w:type="default" r:id="rId11"/>
+      <w:headerReference w:type="default" r:id="rId11"/>
+      <w:footerReference w:type="default" r:id="rId12"/>
       <w:pgSz w:w="12240" w:h="15840"/>
       <w:pgMar w:top="1440" w:right="3960" w:bottom="1440" w:left="1440" w:header="720" w:footer="720" w:gutter="0"/>
       <w:cols w:space="720"/>
@@ -3150,7 +3170,7 @@
 </file>
 
 <file path=word/endnotes.xml><?xml version="1.0" encoding="utf-8"?>
-<w:endnotes xmlns:ve="http://schemas.openxmlformats.org/markup-compatibility/2006" xmlns:o="urn:schemas-microsoft-com:office:office" xmlns:r="http://schemas.openxmlformats.org/officeDocument/2006/relationships" xmlns:m="http://schemas.openxmlformats.org/officeDocument/2006/math" xmlns:v="urn:schemas-microsoft-com:vml" xmlns:wp="http://schemas.openxmlformats.org/drawingml/2006/wordprocessingDrawing" xmlns:w10="urn:schemas-microsoft-com:office:word" xmlns:w="http://schemas.openxmlformats.org/wordprocessingml/2006/main" xmlns:wne="http://schemas.microsoft.com/office/word/2006/wordml">
+<w:endnotes xmlns:wpc="http://schemas.microsoft.com/office/word/2010/wordprocessingCanvas" xmlns:mc="http://schemas.openxmlformats.org/markup-compatibility/2006" xmlns:o="urn:schemas-microsoft-com:office:office" xmlns:r="http://schemas.openxmlformats.org/officeDocument/2006/relationships" xmlns:m="http://schemas.openxmlformats.org/officeDocument/2006/math" xmlns:v="urn:schemas-microsoft-com:vml" xmlns:wp14="http://schemas.microsoft.com/office/word/2010/wordprocessingDrawing" xmlns:wp="http://schemas.openxmlformats.org/drawingml/2006/wordprocessingDrawing" xmlns:w10="urn:schemas-microsoft-com:office:word" xmlns:w="http://schemas.openxmlformats.org/wordprocessingml/2006/main" xmlns:w14="http://schemas.microsoft.com/office/word/2010/wordml" xmlns:wpg="http://schemas.microsoft.com/office/word/2010/wordprocessingGroup" xmlns:wpi="http://schemas.microsoft.com/office/word/2010/wordprocessingInk" xmlns:wne="http://schemas.microsoft.com/office/word/2006/wordml" xmlns:wps="http://schemas.microsoft.com/office/word/2010/wordprocessingShape" mc:Ignorable="w14 wp14">
   <w:endnote w:type="separator" w:id="-1">
     <w:p>
       <w:r>
@@ -3169,7 +3189,7 @@
 </file>
 
 <file path=word/footer1.xml><?xml version="1.0" encoding="utf-8"?>
-<w:ftr xmlns:ve="http://schemas.openxmlformats.org/markup-compatibility/2006" xmlns:o="urn:schemas-microsoft-com:office:office" xmlns:r="http://schemas.openxmlformats.org/officeDocument/2006/relationships" xmlns:m="http://schemas.openxmlformats.org/officeDocument/2006/math" xmlns:v="urn:schemas-microsoft-com:vml" xmlns:wp="http://schemas.openxmlformats.org/drawingml/2006/wordprocessingDrawing" xmlns:w10="urn:schemas-microsoft-com:office:word" xmlns:w="http://schemas.openxmlformats.org/wordprocessingml/2006/main" xmlns:wne="http://schemas.microsoft.com/office/word/2006/wordml">
+<w:ftr xmlns:wpc="http://schemas.microsoft.com/office/word/2010/wordprocessingCanvas" xmlns:mc="http://schemas.openxmlformats.org/markup-compatibility/2006" xmlns:o="urn:schemas-microsoft-com:office:office" xmlns:r="http://schemas.openxmlformats.org/officeDocument/2006/relationships" xmlns:m="http://schemas.openxmlformats.org/officeDocument/2006/math" xmlns:v="urn:schemas-microsoft-com:vml" xmlns:wp14="http://schemas.microsoft.com/office/word/2010/wordprocessingDrawing" xmlns:wp="http://schemas.openxmlformats.org/drawingml/2006/wordprocessingDrawing" xmlns:w10="urn:schemas-microsoft-com:office:word" xmlns:w="http://schemas.openxmlformats.org/wordprocessingml/2006/main" xmlns:w14="http://schemas.microsoft.com/office/word/2010/wordml" xmlns:wpg="http://schemas.microsoft.com/office/word/2010/wordprocessingGroup" xmlns:wpi="http://schemas.microsoft.com/office/word/2010/wordprocessingInk" xmlns:wne="http://schemas.microsoft.com/office/word/2006/wordml" xmlns:wps="http://schemas.microsoft.com/office/word/2010/wordprocessingShape" mc:Ignorable="w14 wp14">
   <w:sdt>
     <w:sdtPr>
       <w:id w:val="512278629"/>
@@ -3178,19 +3198,33 @@
         <w:docPartUnique/>
       </w:docPartObj>
     </w:sdtPr>
+    <w:sdtEndPr/>
     <w:sdtContent>
       <w:p>
         <w:pPr>
           <w:pStyle w:val="Footer"/>
         </w:pPr>
-        <w:fldSimple w:instr=" PAGE   \* MERGEFORMAT ">
-          <w:r>
-            <w:rPr>
-              <w:noProof/>
-            </w:rPr>
-            <w:t>22</w:t>
-          </w:r>
-        </w:fldSimple>
+        <w:r>
+          <w:fldChar w:fldCharType="begin"/>
+        </w:r>
+        <w:r>
+          <w:instrText xml:space="preserve"> PAGE   \* MERGEFORMAT </w:instrText>
+        </w:r>
+        <w:r>
+          <w:fldChar w:fldCharType="separate"/>
+        </w:r>
+        <w:r>
+          <w:rPr>
+            <w:noProof/>
+          </w:rPr>
+          <w:t>24</w:t>
+        </w:r>
+        <w:r>
+          <w:rPr>
+            <w:noProof/>
+          </w:rPr>
+          <w:fldChar w:fldCharType="end"/>
+        </w:r>
       </w:p>
     </w:sdtContent>
   </w:sdt>
@@ -3203,7 +3237,7 @@
 </file>
 
 <file path=word/footnotes.xml><?xml version="1.0" encoding="utf-8"?>
-<w:footnotes xmlns:ve="http://schemas.openxmlformats.org/markup-compatibility/2006" xmlns:o="urn:schemas-microsoft-com:office:office" xmlns:r="http://schemas.openxmlformats.org/officeDocument/2006/relationships" xmlns:m="http://schemas.openxmlformats.org/officeDocument/2006/math" xmlns:v="urn:schemas-microsoft-com:vml" xmlns:wp="http://schemas.openxmlformats.org/drawingml/2006/wordprocessingDrawing" xmlns:w10="urn:schemas-microsoft-com:office:word" xmlns:w="http://schemas.openxmlformats.org/wordprocessingml/2006/main" xmlns:wne="http://schemas.microsoft.com/office/word/2006/wordml">
+<w:footnotes xmlns:wpc="http://schemas.microsoft.com/office/word/2010/wordprocessingCanvas" xmlns:mc="http://schemas.openxmlformats.org/markup-compatibility/2006" xmlns:o="urn:schemas-microsoft-com:office:office" xmlns:r="http://schemas.openxmlformats.org/officeDocument/2006/relationships" xmlns:m="http://schemas.openxmlformats.org/officeDocument/2006/math" xmlns:v="urn:schemas-microsoft-com:vml" xmlns:wp14="http://schemas.microsoft.com/office/word/2010/wordprocessingDrawing" xmlns:wp="http://schemas.openxmlformats.org/drawingml/2006/wordprocessingDrawing" xmlns:w10="urn:schemas-microsoft-com:office:word" xmlns:w="http://schemas.openxmlformats.org/wordprocessingml/2006/main" xmlns:w14="http://schemas.microsoft.com/office/word/2010/wordml" xmlns:wpg="http://schemas.microsoft.com/office/word/2010/wordprocessingGroup" xmlns:wpi="http://schemas.microsoft.com/office/word/2010/wordprocessingInk" xmlns:wne="http://schemas.microsoft.com/office/word/2006/wordml" xmlns:wps="http://schemas.microsoft.com/office/word/2010/wordprocessingShape" mc:Ignorable="w14 wp14">
   <w:footnote w:type="separator" w:id="-1">
     <w:p>
       <w:r>
@@ -3222,7 +3256,7 @@
 </file>
 
 <file path=word/header1.xml><?xml version="1.0" encoding="utf-8"?>
-<w:hdr xmlns:ve="http://schemas.openxmlformats.org/markup-compatibility/2006" xmlns:o="urn:schemas-microsoft-com:office:office" xmlns:r="http://schemas.openxmlformats.org/officeDocument/2006/relationships" xmlns:m="http://schemas.openxmlformats.org/officeDocument/2006/math" xmlns:v="urn:schemas-microsoft-com:vml" xmlns:wp="http://schemas.openxmlformats.org/drawingml/2006/wordprocessingDrawing" xmlns:w10="urn:schemas-microsoft-com:office:word" xmlns:w="http://schemas.openxmlformats.org/wordprocessingml/2006/main" xmlns:wne="http://schemas.microsoft.com/office/word/2006/wordml">
+<w:hdr xmlns:wpc="http://schemas.microsoft.com/office/word/2010/wordprocessingCanvas" xmlns:mc="http://schemas.openxmlformats.org/markup-compatibility/2006" xmlns:o="urn:schemas-microsoft-com:office:office" xmlns:r="http://schemas.openxmlformats.org/officeDocument/2006/relationships" xmlns:m="http://schemas.openxmlformats.org/officeDocument/2006/math" xmlns:v="urn:schemas-microsoft-com:vml" xmlns:wp14="http://schemas.microsoft.com/office/word/2010/wordprocessingDrawing" xmlns:wp="http://schemas.openxmlformats.org/drawingml/2006/wordprocessingDrawing" xmlns:w10="urn:schemas-microsoft-com:office:word" xmlns:w="http://schemas.openxmlformats.org/wordprocessingml/2006/main" xmlns:w14="http://schemas.microsoft.com/office/word/2010/wordml" xmlns:wpg="http://schemas.microsoft.com/office/word/2010/wordprocessingGroup" xmlns:wpi="http://schemas.microsoft.com/office/word/2010/wordprocessingInk" xmlns:wne="http://schemas.microsoft.com/office/word/2006/wordml" xmlns:wps="http://schemas.microsoft.com/office/word/2010/wordprocessingShape" mc:Ignorable="w14 wp14">
   <w:p>
     <w:pPr>
       <w:pStyle w:val="Header"/>
@@ -3278,7 +3312,7 @@
 </file>
 
 <file path=word/numbering.xml><?xml version="1.0" encoding="utf-8"?>
-<w:numbering xmlns:ve="http://schemas.openxmlformats.org/markup-compatibility/2006" xmlns:o="urn:schemas-microsoft-com:office:office" xmlns:r="http://schemas.openxmlformats.org/officeDocument/2006/relationships" xmlns:m="http://schemas.openxmlformats.org/officeDocument/2006/math" xmlns:v="urn:schemas-microsoft-com:vml" xmlns:wp="http://schemas.openxmlformats.org/drawingml/2006/wordprocessingDrawing" xmlns:w10="urn:schemas-microsoft-com:office:word" xmlns:w="http://schemas.openxmlformats.org/wordprocessingml/2006/main" xmlns:wne="http://schemas.microsoft.com/office/word/2006/wordml">
+<w:numbering xmlns:wpc="http://schemas.microsoft.com/office/word/2010/wordprocessingCanvas" xmlns:mc="http://schemas.openxmlformats.org/markup-compatibility/2006" xmlns:o="urn:schemas-microsoft-com:office:office" xmlns:r="http://schemas.openxmlformats.org/officeDocument/2006/relationships" xmlns:m="http://schemas.openxmlformats.org/officeDocument/2006/math" xmlns:v="urn:schemas-microsoft-com:vml" xmlns:wp14="http://schemas.microsoft.com/office/word/2010/wordprocessingDrawing" xmlns:wp="http://schemas.openxmlformats.org/drawingml/2006/wordprocessingDrawing" xmlns:w10="urn:schemas-microsoft-com:office:word" xmlns:w="http://schemas.openxmlformats.org/wordprocessingml/2006/main" xmlns:w14="http://schemas.microsoft.com/office/word/2010/wordml" xmlns:wpg="http://schemas.microsoft.com/office/word/2010/wordprocessingGroup" xmlns:wpi="http://schemas.microsoft.com/office/word/2010/wordprocessingInk" xmlns:wne="http://schemas.microsoft.com/office/word/2006/wordml" xmlns:wps="http://schemas.microsoft.com/office/word/2010/wordprocessingShape" mc:Ignorable="w14 wp14">
   <w:abstractNum w:abstractNumId="0">
     <w:nsid w:val="021A49EB"/>
     <w:multiLevelType w:val="hybridMultilevel"/>
@@ -3705,6 +3739,92 @@
     </w:lvl>
   </w:abstractNum>
   <w:abstractNum w:abstractNumId="4">
+    <w:nsid w:val="3EC71988"/>
+    <w:multiLevelType w:val="hybridMultilevel"/>
+    <w:tmpl w:val="3D1CBCDE"/>
+    <w:lvl w:ilvl="0" w:tplc="0409000F">
+      <w:start w:val="1"/>
+      <w:numFmt w:val="decimal"/>
+      <w:lvlText w:val="%1."/>
+      <w:lvlJc w:val="left"/>
+      <w:pPr>
+        <w:ind w:left="720" w:hanging="360"/>
+      </w:pPr>
+    </w:lvl>
+    <w:lvl w:ilvl="1" w:tplc="04090019" w:tentative="1">
+      <w:start w:val="1"/>
+      <w:numFmt w:val="lowerLetter"/>
+      <w:lvlText w:val="%2."/>
+      <w:lvlJc w:val="left"/>
+      <w:pPr>
+        <w:ind w:left="1440" w:hanging="360"/>
+      </w:pPr>
+    </w:lvl>
+    <w:lvl w:ilvl="2" w:tplc="0409001B" w:tentative="1">
+      <w:start w:val="1"/>
+      <w:numFmt w:val="lowerRoman"/>
+      <w:lvlText w:val="%3."/>
+      <w:lvlJc w:val="right"/>
+      <w:pPr>
+        <w:ind w:left="2160" w:hanging="180"/>
+      </w:pPr>
+    </w:lvl>
+    <w:lvl w:ilvl="3" w:tplc="0409000F" w:tentative="1">
+      <w:start w:val="1"/>
+      <w:numFmt w:val="decimal"/>
+      <w:lvlText w:val="%4."/>
+      <w:lvlJc w:val="left"/>
+      <w:pPr>
+        <w:ind w:left="2880" w:hanging="360"/>
+      </w:pPr>
+    </w:lvl>
+    <w:lvl w:ilvl="4" w:tplc="04090019" w:tentative="1">
+      <w:start w:val="1"/>
+      <w:numFmt w:val="lowerLetter"/>
+      <w:lvlText w:val="%5."/>
+      <w:lvlJc w:val="left"/>
+      <w:pPr>
+        <w:ind w:left="3600" w:hanging="360"/>
+      </w:pPr>
+    </w:lvl>
+    <w:lvl w:ilvl="5" w:tplc="0409001B" w:tentative="1">
+      <w:start w:val="1"/>
+      <w:numFmt w:val="lowerRoman"/>
+      <w:lvlText w:val="%6."/>
+      <w:lvlJc w:val="right"/>
+      <w:pPr>
+        <w:ind w:left="4320" w:hanging="180"/>
+      </w:pPr>
+    </w:lvl>
+    <w:lvl w:ilvl="6" w:tplc="0409000F" w:tentative="1">
+      <w:start w:val="1"/>
+      <w:numFmt w:val="decimal"/>
+      <w:lvlText w:val="%7."/>
+      <w:lvlJc w:val="left"/>
+      <w:pPr>
+        <w:ind w:left="5040" w:hanging="360"/>
+      </w:pPr>
+    </w:lvl>
+    <w:lvl w:ilvl="7" w:tplc="04090019" w:tentative="1">
+      <w:start w:val="1"/>
+      <w:numFmt w:val="lowerLetter"/>
+      <w:lvlText w:val="%8."/>
+      <w:lvlJc w:val="left"/>
+      <w:pPr>
+        <w:ind w:left="5760" w:hanging="360"/>
+      </w:pPr>
+    </w:lvl>
+    <w:lvl w:ilvl="8" w:tplc="0409001B" w:tentative="1">
+      <w:start w:val="1"/>
+      <w:numFmt w:val="lowerRoman"/>
+      <w:lvlText w:val="%9."/>
+      <w:lvlJc w:val="right"/>
+      <w:pPr>
+        <w:ind w:left="6480" w:hanging="180"/>
+      </w:pPr>
+    </w:lvl>
+  </w:abstractNum>
+  <w:abstractNum w:abstractNumId="5">
     <w:nsid w:val="40635EE1"/>
     <w:multiLevelType w:val="hybridMultilevel"/>
     <w:tmpl w:val="6A18B996"/>
@@ -3817,7 +3937,7 @@
       </w:rPr>
     </w:lvl>
   </w:abstractNum>
-  <w:abstractNum w:abstractNumId="5">
+  <w:abstractNum w:abstractNumId="6">
     <w:nsid w:val="5B7B4886"/>
     <w:multiLevelType w:val="hybridMultilevel"/>
     <w:tmpl w:val="F5BE0C94"/>
@@ -3940,19 +4060,22 @@
     <w:abstractNumId w:val="3"/>
   </w:num>
   <w:num w:numId="4">
-    <w:abstractNumId w:val="5"/>
+    <w:abstractNumId w:val="6"/>
   </w:num>
   <w:num w:numId="5">
-    <w:abstractNumId w:val="4"/>
+    <w:abstractNumId w:val="5"/>
   </w:num>
   <w:num w:numId="6">
     <w:abstractNumId w:val="2"/>
+  </w:num>
+  <w:num w:numId="7">
+    <w:abstractNumId w:val="4"/>
   </w:num>
 </w:numbering>
 </file>
 
 <file path=word/styles.xml><?xml version="1.0" encoding="utf-8"?>
-<w:styles xmlns:r="http://schemas.openxmlformats.org/officeDocument/2006/relationships" xmlns:w="http://schemas.openxmlformats.org/wordprocessingml/2006/main">
+<w:styles xmlns:mc="http://schemas.openxmlformats.org/markup-compatibility/2006" xmlns:r="http://schemas.openxmlformats.org/officeDocument/2006/relationships" xmlns:w="http://schemas.openxmlformats.org/wordprocessingml/2006/main" xmlns:w14="http://schemas.microsoft.com/office/word/2010/wordml" mc:Ignorable="w14">
   <w:docDefaults>
     <w:rPrDefault>
       <w:rPr>
@@ -4215,7 +4338,6 @@
   <w:style w:type="character" w:default="1" w:styleId="DefaultParagraphFont">
     <w:name w:val="Default Paragraph Font"/>
     <w:uiPriority w:val="1"/>
-    <w:semiHidden/>
     <w:unhideWhenUsed/>
   </w:style>
   <w:style w:type="table" w:default="1" w:styleId="TableNormal">
@@ -4223,7 +4345,6 @@
     <w:uiPriority w:val="99"/>
     <w:semiHidden/>
     <w:unhideWhenUsed/>
-    <w:qFormat/>
     <w:tblPr>
       <w:tblInd w:w="0" w:type="dxa"/>
       <w:tblCellMar>
@@ -4608,6 +4729,196 @@
 </w:styles>
 </file>
 
+<file path=word/stylesWithEffects.xml><?xml version="1.0" encoding="utf-8"?>
+<w:styles xmlns:wpc="http://schemas.microsoft.com/office/word/2010/wordprocessingCanvas" xmlns:mc="http://schemas.openxmlformats.org/markup-compatibility/2006" xmlns:o="urn:schemas-microsoft-com:office:office" xmlns:r="http://schemas.openxmlformats.org/officeDocument/2006/relationships" xmlns:m="http://schemas.openxmlformats.org/officeDocument/2006/math" xmlns:v="urn:schemas-microsoft-com:vml" xmlns:wp14="http://schemas.microsoft.com/office/word/2010/wordprocessingDrawing" xmlns:wp="http://schemas.openxmlformats.org/drawingml/2006/wordprocessingDrawing" xmlns:w10="urn:schemas-microsoft-com:office:word" xmlns:w="http://schemas.openxmlformats.org/wordprocessingml/2006/main" xmlns:w14="http://schemas.microsoft.com/office/word/2010/wordml" xmlns:wpg="http://schemas.microsoft.com/office/word/2010/wordprocessingGroup" xmlns:wpi="http://schemas.microsoft.com/office/word/2010/wordprocessingInk" xmlns:wne="http://schemas.microsoft.com/office/word/2006/wordml" xmlns:wps="http://schemas.microsoft.com/office/word/2010/wordprocessingShape" mc:Ignorable="w14 wp14">
+  <w:docDefaults>
+    <w:rPrDefault>
+      <w:rPr>
+        <w:rFonts w:asciiTheme="minorHAnsi" w:eastAsiaTheme="minorEastAsia" w:hAnsiTheme="minorHAnsi" w:cstheme="minorBidi"/>
+        <w:sz w:val="22"/>
+        <w:szCs w:val="22"/>
+        <w:lang w:val="en-US" w:eastAsia="en-US" w:bidi="ar-SA"/>
+      </w:rPr>
+    </w:rPrDefault>
+    <w:pPrDefault>
+      <w:pPr>
+        <w:spacing w:after="200" w:line="276" w:lineRule="auto"/>
+      </w:pPr>
+    </w:pPrDefault>
+  </w:docDefaults>
+  <w:latentStyles w:defLockedState="0" w:defUIPriority="99" w:defSemiHidden="1" w:defUnhideWhenUsed="1" w:defQFormat="0" w:count="267">
+    <w:lsdException w:name="Normal" w:semiHidden="0" w:uiPriority="0" w:unhideWhenUsed="0" w:qFormat="1"/>
+    <w:lsdException w:name="heading 1" w:semiHidden="0" w:uiPriority="9" w:unhideWhenUsed="0" w:qFormat="1"/>
+    <w:lsdException w:name="heading 2" w:uiPriority="9" w:qFormat="1"/>
+    <w:lsdException w:name="heading 3" w:uiPriority="9" w:qFormat="1"/>
+    <w:lsdException w:name="heading 4" w:uiPriority="9" w:qFormat="1"/>
+    <w:lsdException w:name="heading 5" w:uiPriority="9" w:qFormat="1"/>
+    <w:lsdException w:name="heading 6" w:uiPriority="9" w:qFormat="1"/>
+    <w:lsdException w:name="heading 7" w:uiPriority="9" w:qFormat="1"/>
+    <w:lsdException w:name="heading 8" w:uiPriority="9" w:qFormat="1"/>
+    <w:lsdException w:name="heading 9" w:uiPriority="9" w:qFormat="1"/>
+    <w:lsdException w:name="toc 1" w:uiPriority="39"/>
+    <w:lsdException w:name="toc 2" w:uiPriority="39"/>
+    <w:lsdException w:name="toc 3" w:uiPriority="39"/>
+    <w:lsdException w:name="toc 4" w:uiPriority="39"/>
+    <w:lsdException w:name="toc 5" w:uiPriority="39"/>
+    <w:lsdException w:name="toc 6" w:uiPriority="39"/>
+    <w:lsdException w:name="toc 7" w:uiPriority="39"/>
+    <w:lsdException w:name="toc 8" w:uiPriority="39"/>
+    <w:lsdException w:name="toc 9" w:uiPriority="39"/>
+    <w:lsdException w:name="caption" w:uiPriority="35" w:qFormat="1"/>
+    <w:lsdException w:name="Title" w:semiHidden="0" w:uiPriority="10" w:unhideWhenUsed="0" w:qFormat="1"/>
+    <w:lsdException w:name="Default Paragraph Font" w:uiPriority="1"/>
+    <w:lsdException w:name="Subtitle" w:semiHidden="0" w:uiPriority="11" w:unhideWhenUsed="0" w:qFormat="1"/>
+    <w:lsdException w:name="Strong" w:semiHidden="0" w:uiPriority="22" w:unhideWhenUsed="0" w:qFormat="1"/>
+    <w:lsdException w:name="Emphasis" w:semiHidden="0" w:uiPriority="20" w:unhideWhenUsed="0" w:qFormat="1"/>
+    <w:lsdException w:name="Table Grid" w:semiHidden="0" w:uiPriority="59" w:unhideWhenUsed="0"/>
+    <w:lsdException w:name="Placeholder Text" w:unhideWhenUsed="0"/>
+    <w:lsdException w:name="No Spacing" w:semiHidden="0" w:uiPriority="1" w:unhideWhenUsed="0" w:qFormat="1"/>
+    <w:lsdException w:name="Light Shading" w:semiHidden="0" w:uiPriority="60" w:unhideWhenUsed="0"/>
+    <w:lsdException w:name="Light List" w:semiHidden="0" w:uiPriority="61" w:unhideWhenUsed="0"/>
+    <w:lsdException w:name="Light Grid" w:semiHidden="0" w:uiPriority="62" w:unhideWhenUsed="0"/>
+    <w:lsdException w:name="Medium Shading 1" w:semiHidden="0" w:uiPriority="63" w:unhideWhenUsed="0"/>
+    <w:lsdException w:name="Medium Shading 2" w:semiHidden="0" w:uiPriority="64" w:unhideWhenUsed="0"/>
+    <w:lsdException w:name="Medium List 1" w:semiHidden="0" w:uiPriority="65" w:unhideWhenUsed="0"/>
+    <w:lsdException w:name="Medium List 2" w:semiHidden="0" w:uiPriority="66" w:unhideWhenUsed="0"/>
+    <w:lsdException w:name="Medium Grid 1" w:semiHidden="0" w:uiPriority="67" w:unhideWhenUsed="0"/>
+    <w:lsdException w:name="Medium Grid 2" w:semiHidden="0" w:uiPriority="68" w:unhideWhenUsed="0"/>
+    <w:lsdException w:name="Medium Grid 3" w:semiHidden="0" w:uiPriority="69" w:unhideWhenUsed="0"/>
+    <w:lsdException w:name="Dark List" w:semiHidden="0" w:uiPriority="70" w:unhideWhenUsed="0"/>
+    <w:lsdException w:name="Colorful Shading" w:semiHidden="0" w:uiPriority="71" w:unhideWhenUsed="0"/>
+    <w:lsdException w:name="Colorful List" w:semiHidden="0" w:uiPriority="72" w:unhideWhenUsed="0"/>
+    <w:lsdException w:name="Colorful Grid" w:semiHidden="0" w:uiPriority="73" w:unhideWhenUsed="0"/>
+    <w:lsdException w:name="Light Shading Accent 1" w:semiHidden="0" w:uiPriority="60" w:unhideWhenUsed="0"/>
+    <w:lsdException w:name="Light List Accent 1" w:semiHidden="0" w:uiPriority="61" w:unhideWhenUsed="0"/>
+    <w:lsdException w:name="Light Grid Accent 1" w:semiHidden="0" w:uiPriority="62" w:unhideWhenUsed="0"/>
+    <w:lsdException w:name="Medium Shading 1 Accent 1" w:semiHidden="0" w:uiPriority="63" w:unhideWhenUsed="0"/>
+    <w:lsdException w:name="Medium Shading 2 Accent 1" w:semiHidden="0" w:uiPriority="64" w:unhideWhenUsed="0"/>
+    <w:lsdException w:name="Medium List 1 Accent 1" w:semiHidden="0" w:uiPriority="65" w:unhideWhenUsed="0"/>
+    <w:lsdException w:name="Revision" w:unhideWhenUsed="0"/>
+    <w:lsdException w:name="List Paragraph" w:semiHidden="0" w:uiPriority="34" w:unhideWhenUsed="0" w:qFormat="1"/>
+    <w:lsdException w:name="Quote" w:semiHidden="0" w:uiPriority="29" w:unhideWhenUsed="0" w:qFormat="1"/>
+    <w:lsdException w:name="Intense Quote" w:semiHidden="0" w:uiPriority="30" w:unhideWhenUsed="0" w:qFormat="1"/>
+    <w:lsdException w:name="Medium List 2 Accent 1" w:semiHidden="0" w:uiPriority="66" w:unhideWhenUsed="0"/>
+    <w:lsdException w:name="Medium Grid 1 Accent 1" w:semiHidden="0" w:uiPriority="67" w:unhideWhenUsed="0"/>
+    <w:lsdException w:name="Medium Grid 2 Accent 1" w:semiHidden="0" w:uiPriority="68" w:unhideWhenUsed="0"/>
+    <w:lsdException w:name="Medium Grid 3 Accent 1" w:semiHidden="0" w:uiPriority="69" w:unhideWhenUsed="0"/>
+    <w:lsdException w:name="Dark List Accent 1" w:semiHidden="0" w:uiPriority="70" w:unhideWhenUsed="0"/>
+    <w:lsdException w:name="Colorful Shading Accent 1" w:semiHidden="0" w:uiPriority="71" w:unhideWhenUsed="0"/>
+    <w:lsdException w:name="Colorful List Accent 1" w:semiHidden="0" w:uiPriority="72" w:unhideWhenUsed="0"/>
+    <w:lsdException w:name="Colorful Grid Accent 1" w:semiHidden="0" w:uiPriority="73" w:unhideWhenUsed="0"/>
+    <w:lsdException w:name="Light Shading Accent 2" w:semiHidden="0" w:uiPriority="60" w:unhideWhenUsed="0"/>
+    <w:lsdException w:name="Light List Accent 2" w:semiHidden="0" w:uiPriority="61" w:unhideWhenUsed="0"/>
+    <w:lsdException w:name="Light Grid Accent 2" w:semiHidden="0" w:uiPriority="62" w:unhideWhenUsed="0"/>
+    <w:lsdException w:name="Medium Shading 1 Accent 2" w:semiHidden="0" w:uiPriority="63" w:unhideWhenUsed="0"/>
+    <w:lsdException w:name="Medium Shading 2 Accent 2" w:semiHidden="0" w:uiPriority="64" w:unhideWhenUsed="0"/>
+    <w:lsdException w:name="Medium List 1 Accent 2" w:semiHidden="0" w:uiPriority="65" w:unhideWhenUsed="0"/>
+    <w:lsdException w:name="Medium List 2 Accent 2" w:semiHidden="0" w:uiPriority="66" w:unhideWhenUsed="0"/>
+    <w:lsdException w:name="Medium Grid 1 Accent 2" w:semiHidden="0" w:uiPriority="67" w:unhideWhenUsed="0"/>
+    <w:lsdException w:name="Medium Grid 2 Accent 2" w:semiHidden="0" w:uiPriority="68" w:unhideWhenUsed="0"/>
+    <w:lsdException w:name="Medium Grid 3 Accent 2" w:semiHidden="0" w:uiPriority="69" w:unhideWhenUsed="0"/>
+    <w:lsdException w:name="Dark List Accent 2" w:semiHidden="0" w:uiPriority="70" w:unhideWhenUsed="0"/>
+    <w:lsdException w:name="Colorful Shading Accent 2" w:semiHidden="0" w:uiPriority="71" w:unhideWhenUsed="0"/>
+    <w:lsdException w:name="Colorful List Accent 2" w:semiHidden="0" w:uiPriority="72" w:unhideWhenUsed="0"/>
+    <w:lsdException w:name="Colorful Grid Accent 2" w:semiHidden="0" w:uiPriority="73" w:unhideWhenUsed="0"/>
+    <w:lsdException w:name="Light Shading Accent 3" w:semiHidden="0" w:uiPriority="60" w:unhideWhenUsed="0"/>
+    <w:lsdException w:name="Light List Accent 3" w:semiHidden="0" w:uiPriority="61" w:unhideWhenUsed="0"/>
+    <w:lsdException w:name="Light Grid Accent 3" w:semiHidden="0" w:uiPriority="62" w:unhideWhenUsed="0"/>
+    <w:lsdException w:name="Medium Shading 1 Accent 3" w:semiHidden="0" w:uiPriority="63" w:unhideWhenUsed="0"/>
+    <w:lsdException w:name="Medium Shading 2 Accent 3" w:semiHidden="0" w:uiPriority="64" w:unhideWhenUsed="0"/>
+    <w:lsdException w:name="Medium List 1 Accent 3" w:semiHidden="0" w:uiPriority="65" w:unhideWhenUsed="0"/>
+    <w:lsdException w:name="Medium List 2 Accent 3" w:semiHidden="0" w:uiPriority="66" w:unhideWhenUsed="0"/>
+    <w:lsdException w:name="Medium Grid 1 Accent 3" w:semiHidden="0" w:uiPriority="67" w:unhideWhenUsed="0"/>
+    <w:lsdException w:name="Medium Grid 2 Accent 3" w:semiHidden="0" w:uiPriority="68" w:unhideWhenUsed="0"/>
+    <w:lsdException w:name="Medium Grid 3 Accent 3" w:semiHidden="0" w:uiPriority="69" w:unhideWhenUsed="0"/>
+    <w:lsdException w:name="Dark List Accent 3" w:semiHidden="0" w:uiPriority="70" w:unhideWhenUsed="0"/>
+    <w:lsdException w:name="Colorful Shading Accent 3" w:semiHidden="0" w:uiPriority="71" w:unhideWhenUsed="0"/>
+    <w:lsdException w:name="Colorful List Accent 3" w:semiHidden="0" w:uiPriority="72" w:unhideWhenUsed="0"/>
+    <w:lsdException w:name="Colorful Grid Accent 3" w:semiHidden="0" w:uiPriority="73" w:unhideWhenUsed="0"/>
+    <w:lsdException w:name="Light Shading Accent 4" w:semiHidden="0" w:uiPriority="60" w:unhideWhenUsed="0"/>
+    <w:lsdException w:name="Light List Accent 4" w:semiHidden="0" w:uiPriority="61" w:unhideWhenUsed="0"/>
+    <w:lsdException w:name="Light Grid Accent 4" w:semiHidden="0" w:uiPriority="62" w:unhideWhenUsed="0"/>
+    <w:lsdException w:name="Medium Shading 1 Accent 4" w:semiHidden="0" w:uiPriority="63" w:unhideWhenUsed="0"/>
+    <w:lsdException w:name="Medium Shading 2 Accent 4" w:semiHidden="0" w:uiPriority="64" w:unhideWhenUsed="0"/>
+    <w:lsdException w:name="Medium List 1 Accent 4" w:semiHidden="0" w:uiPriority="65" w:unhideWhenUsed="0"/>
+    <w:lsdException w:name="Medium List 2 Accent 4" w:semiHidden="0" w:uiPriority="66" w:unhideWhenUsed="0"/>
+    <w:lsdException w:name="Medium Grid 1 Accent 4" w:semiHidden="0" w:uiPriority="67" w:unhideWhenUsed="0"/>
+    <w:lsdException w:name="Medium Grid 2 Accent 4" w:semiHidden="0" w:uiPriority="68" w:unhideWhenUsed="0"/>
+    <w:lsdException w:name="Medium Grid 3 Accent 4" w:semiHidden="0" w:uiPriority="69" w:unhideWhenUsed="0"/>
+    <w:lsdException w:name="Dark List Accent 4" w:semiHidden="0" w:uiPriority="70" w:unhideWhenUsed="0"/>
+    <w:lsdException w:name="Colorful Shading Accent 4" w:semiHidden="0" w:uiPriority="71" w:unhideWhenUsed="0"/>
+    <w:lsdException w:name="Colorful List Accent 4" w:semiHidden="0" w:uiPriority="72" w:unhideWhenUsed="0"/>
+    <w:lsdException w:name="Colorful Grid Accent 4" w:semiHidden="0" w:uiPriority="73" w:unhideWhenUsed="0"/>
+    <w:lsdException w:name="Light Shading Accent 5" w:semiHidden="0" w:uiPriority="60" w:unhideWhenUsed="0"/>
+    <w:lsdException w:name="Light List Accent 5" w:semiHidden="0" w:uiPriority="61" w:unhideWhenUsed="0"/>
+    <w:lsdException w:name="Light Grid Accent 5" w:semiHidden="0" w:uiPriority="62" w:unhideWhenUsed="0"/>
+    <w:lsdException w:name="Medium Shading 1 Accent 5" w:semiHidden="0" w:uiPriority="63" w:unhideWhenUsed="0"/>
+    <w:lsdException w:name="Medium Shading 2 Accent 5" w:semiHidden="0" w:uiPriority="64" w:unhideWhenUsed="0"/>
+    <w:lsdException w:name="Medium List 1 Accent 5" w:semiHidden="0" w:uiPriority="65" w:unhideWhenUsed="0"/>
+    <w:lsdException w:name="Medium List 2 Accent 5" w:semiHidden="0" w:uiPriority="66" w:unhideWhenUsed="0"/>
+    <w:lsdException w:name="Medium Grid 1 Accent 5" w:semiHidden="0" w:uiPriority="67" w:unhideWhenUsed="0"/>
+    <w:lsdException w:name="Medium Grid 2 Accent 5" w:semiHidden="0" w:uiPriority="68" w:unhideWhenUsed="0"/>
+    <w:lsdException w:name="Medium Grid 3 Accent 5" w:semiHidden="0" w:uiPriority="69" w:unhideWhenUsed="0"/>
+    <w:lsdException w:name="Dark List Accent 5" w:semiHidden="0" w:uiPriority="70" w:unhideWhenUsed="0"/>
+    <w:lsdException w:name="Colorful Shading Accent 5" w:semiHidden="0" w:uiPriority="71" w:unhideWhenUsed="0"/>
+    <w:lsdException w:name="Colorful List Accent 5" w:semiHidden="0" w:uiPriority="72" w:unhideWhenUsed="0"/>
+    <w:lsdException w:name="Colorful Grid Accent 5" w:semiHidden="0" w:uiPriority="73" w:unhideWhenUsed="0"/>
+    <w:lsdException w:name="Light Shading Accent 6" w:semiHidden="0" w:uiPriority="60" w:unhideWhenUsed="0"/>
+    <w:lsdException w:name="Light List Accent 6" w:semiHidden="0" w:uiPriority="61" w:unhideWhenUsed="0"/>
+    <w:lsdException w:name="Light Grid Accent 6" w:semiHidden="0" w:uiPriority="62" w:unhideWhenUsed="0"/>
+    <w:lsdException w:name="Medium Shading 1 Accent 6" w:semiHidden="0" w:uiPriority="63" w:unhideWhenUsed="0"/>
+    <w:lsdException w:name="Medium Shading 2 Accent 6" w:semiHidden="0" w:uiPriority="64" w:unhideWhenUsed="0"/>
+    <w:lsdException w:name="Medium List 1 Accent 6" w:semiHidden="0" w:uiPriority="65" w:unhideWhenUsed="0"/>
+    <w:lsdException w:name="Medium List 2 Accent 6" w:semiHidden="0" w:uiPriority="66" w:unhideWhenUsed="0"/>
+    <w:lsdException w:name="Medium Grid 1 Accent 6" w:semiHidden="0" w:uiPriority="67" w:unhideWhenUsed="0"/>
+    <w:lsdException w:name="Medium Grid 2 Accent 6" w:semiHidden="0" w:uiPriority="68" w:unhideWhenUsed="0"/>
+    <w:lsdException w:name="Medium Grid 3 Accent 6" w:semiHidden="0" w:uiPriority="69" w:unhideWhenUsed="0"/>
+    <w:lsdException w:name="Dark List Accent 6" w:semiHidden="0" w:uiPriority="70" w:unhideWhenUsed="0"/>
+    <w:lsdException w:name="Colorful Shading Accent 6" w:semiHidden="0" w:uiPriority="71" w:unhideWhenUsed="0"/>
+    <w:lsdException w:name="Colorful List Accent 6" w:semiHidden="0" w:uiPriority="72" w:unhideWhenUsed="0"/>
+    <w:lsdException w:name="Colorful Grid Accent 6" w:semiHidden="0" w:uiPriority="73" w:unhideWhenUsed="0"/>
+    <w:lsdException w:name="Subtle Emphasis" w:semiHidden="0" w:uiPriority="19" w:unhideWhenUsed="0" w:qFormat="1"/>
+    <w:lsdException w:name="Intense Emphasis" w:semiHidden="0" w:uiPriority="21" w:unhideWhenUsed="0" w:qFormat="1"/>
+    <w:lsdException w:name="Subtle Reference" w:semiHidden="0" w:uiPriority="31" w:unhideWhenUsed="0" w:qFormat="1"/>
+    <w:lsdException w:name="Intense Reference" w:semiHidden="0" w:uiPriority="32" w:unhideWhenUsed="0" w:qFormat="1"/>
+    <w:lsdException w:name="Book Title" w:semiHidden="0" w:uiPriority="33" w:unhideWhenUsed="0" w:qFormat="1"/>
+    <w:lsdException w:name="Bibliography" w:uiPriority="37"/>
+    <w:lsdException w:name="TOC Heading" w:uiPriority="39" w:qFormat="1"/>
+  </w:latentStyles>
+  <w:style w:type="paragraph" w:default="1" w:styleId="Normal">
+    <w:name w:val="Normal"/>
+    <w:qFormat/>
+  </w:style>
+  <w:style w:type="character" w:default="1" w:styleId="DefaultParagraphFont">
+    <w:name w:val="Default Paragraph Font"/>
+    <w:uiPriority w:val="1"/>
+    <w:semiHidden/>
+    <w:unhideWhenUsed/>
+  </w:style>
+  <w:style w:type="table" w:default="1" w:styleId="TableNormal">
+    <w:name w:val="Normal Table"/>
+    <w:uiPriority w:val="99"/>
+    <w:semiHidden/>
+    <w:unhideWhenUsed/>
+    <w:tblPr>
+      <w:tblInd w:w="0" w:type="dxa"/>
+      <w:tblCellMar>
+        <w:top w:w="0" w:type="dxa"/>
+        <w:left w:w="108" w:type="dxa"/>
+        <w:bottom w:w="0" w:type="dxa"/>
+        <w:right w:w="108" w:type="dxa"/>
+      </w:tblCellMar>
+    </w:tblPr>
+  </w:style>
+  <w:style w:type="numbering" w:default="1" w:styleId="NoList">
+    <w:name w:val="No List"/>
+    <w:uiPriority w:val="99"/>
+    <w:semiHidden/>
+    <w:unhideWhenUsed/>
+  </w:style>
+</w:styles>
+</file>
+
 <file path=word/theme/theme1.xml><?xml version="1.0" encoding="utf-8"?>
 <a:theme xmlns:a="http://schemas.openxmlformats.org/drawingml/2006/main" name="Office Theme">
   <a:themeElements>

</xml_diff>